<commit_message>
Mise à jour manuel utilisation
</commit_message>
<xml_diff>
--- a/Documents/Documentation/6_Manuel_Utilisation/Manuel_utilisation_administrateur_V1.docx
+++ b/Documents/Documentation/6_Manuel_Utilisation/Manuel_utilisation_administrateur_V1.docx
@@ -639,6 +639,7 @@
       <w:bookmarkStart w:id="6" w:name="_Toc96416341"/>
       <w:bookmarkStart w:id="7" w:name="_Toc98847506"/>
       <w:bookmarkStart w:id="8" w:name="_Toc99007872"/>
+      <w:bookmarkStart w:id="9" w:name="_Toc99289701"/>
       <w:r>
         <w:lastRenderedPageBreak/>
         <w:t>Table des matières</w:t>
@@ -651,6 +652,7 @@
       <w:bookmarkEnd w:id="6"/>
       <w:bookmarkEnd w:id="7"/>
       <w:bookmarkEnd w:id="8"/>
+      <w:bookmarkEnd w:id="9"/>
       <w:r>
         <w:rPr>
           <w:rFonts w:ascii="Times New Roman" w:eastAsia="Times New Roman" w:hAnsi="Times New Roman"/>
@@ -681,13 +683,7 @@
           <w:lang w:val="en-US" w:eastAsia="en-US"/>
         </w:rPr>
       </w:pPr>
-      <w:r>
-        <w:rPr>
-          <w:rStyle w:val="Lienhypertexte"/>
-        </w:rPr>
-        <w:t xml:space="preserve"> </w:t>
-      </w:r>
-      <w:hyperlink w:anchor="_Toc99007873" w:history="1">
+      <w:hyperlink w:anchor="_Toc99289702" w:history="1">
         <w:r>
           <w:rPr>
             <w:rStyle w:val="Lienhypertexte"/>
@@ -710,7 +706,7 @@
           <w:rPr>
             <w:webHidden/>
           </w:rPr>
-          <w:instrText xml:space="preserve"> PAGEREF _Toc99007873 \h </w:instrText>
+          <w:instrText xml:space="preserve"> PAGEREF _Toc99289702 \h </w:instrText>
         </w:r>
         <w:r>
           <w:rPr>
@@ -747,7 +743,7 @@
           <w:lang w:val="en-US" w:eastAsia="en-US"/>
         </w:rPr>
       </w:pPr>
-      <w:hyperlink w:anchor="_Toc99007874" w:history="1">
+      <w:hyperlink w:anchor="_Toc99289703" w:history="1">
         <w:r>
           <w:rPr>
             <w:rStyle w:val="Lienhypertexte"/>
@@ -770,7 +766,7 @@
           <w:rPr>
             <w:webHidden/>
           </w:rPr>
-          <w:instrText xml:space="preserve"> PAGEREF _Toc99007874 \h </w:instrText>
+          <w:instrText xml:space="preserve"> PAGEREF _Toc99289703 \h </w:instrText>
         </w:r>
         <w:r>
           <w:rPr>
@@ -807,7 +803,7 @@
           <w:lang w:val="en-US" w:eastAsia="en-US"/>
         </w:rPr>
       </w:pPr>
-      <w:hyperlink w:anchor="_Toc99007875" w:history="1">
+      <w:hyperlink w:anchor="_Toc99289704" w:history="1">
         <w:r>
           <w:rPr>
             <w:rStyle w:val="Lienhypertexte"/>
@@ -830,7 +826,7 @@
           <w:rPr>
             <w:webHidden/>
           </w:rPr>
-          <w:instrText xml:space="preserve"> PAGEREF _Toc99007875 \h </w:instrText>
+          <w:instrText xml:space="preserve"> PAGEREF _Toc99289704 \h </w:instrText>
         </w:r>
         <w:r>
           <w:rPr>
@@ -870,7 +866,7 @@
           <w:lang w:val="en-US" w:eastAsia="en-US"/>
         </w:rPr>
       </w:pPr>
-      <w:hyperlink w:anchor="_Toc99007876" w:history="1">
+      <w:hyperlink w:anchor="_Toc99289705" w:history="1">
         <w:r>
           <w:rPr>
             <w:rStyle w:val="Lienhypertexte"/>
@@ -897,7 +893,7 @@
             <w:noProof/>
             <w:webHidden/>
           </w:rPr>
-          <w:instrText xml:space="preserve"> PAGEREF _Toc99007876 \h </w:instrText>
+          <w:instrText xml:space="preserve"> PAGEREF _Toc99289705 \h </w:instrText>
         </w:r>
         <w:r>
           <w:rPr>
@@ -937,7 +933,7 @@
           <w:lang w:val="en-US"/>
         </w:rPr>
       </w:pPr>
-      <w:hyperlink w:anchor="_Toc99007877" w:history="1">
+      <w:hyperlink w:anchor="_Toc99289706" w:history="1">
         <w:r>
           <w:rPr>
             <w:rStyle w:val="Lienhypertexte"/>
@@ -960,7 +956,7 @@
           <w:rPr>
             <w:webHidden/>
           </w:rPr>
-          <w:instrText xml:space="preserve"> PAGEREF _Toc99007877 \h </w:instrText>
+          <w:instrText xml:space="preserve"> PAGEREF _Toc99289706 \h </w:instrText>
         </w:r>
         <w:r>
           <w:rPr>
@@ -1000,7 +996,7 @@
           <w:lang w:val="en-US" w:eastAsia="en-US"/>
         </w:rPr>
       </w:pPr>
-      <w:hyperlink w:anchor="_Toc99007878" w:history="1">
+      <w:hyperlink w:anchor="_Toc99289707" w:history="1">
         <w:r>
           <w:rPr>
             <w:rStyle w:val="Lienhypertexte"/>
@@ -1027,7 +1023,7 @@
             <w:noProof/>
             <w:webHidden/>
           </w:rPr>
-          <w:instrText xml:space="preserve"> PAGEREF _Toc99007878 \h </w:instrText>
+          <w:instrText xml:space="preserve"> PAGEREF _Toc99289707 \h </w:instrText>
         </w:r>
         <w:r>
           <w:rPr>
@@ -1068,7 +1064,7 @@
           <w:lang w:val="en-US" w:eastAsia="en-US"/>
         </w:rPr>
       </w:pPr>
-      <w:hyperlink w:anchor="_Toc99007879" w:history="1">
+      <w:hyperlink w:anchor="_Toc99289708" w:history="1">
         <w:r>
           <w:rPr>
             <w:rStyle w:val="Lienhypertexte"/>
@@ -1091,7 +1087,7 @@
           <w:rPr>
             <w:webHidden/>
           </w:rPr>
-          <w:instrText xml:space="preserve"> PAGEREF _Toc99007879 \h </w:instrText>
+          <w:instrText xml:space="preserve"> PAGEREF _Toc99289708 \h </w:instrText>
         </w:r>
         <w:r>
           <w:rPr>
@@ -1131,7 +1127,7 @@
           <w:lang w:val="en-US" w:eastAsia="en-US"/>
         </w:rPr>
       </w:pPr>
-      <w:hyperlink w:anchor="_Toc99007880" w:history="1">
+      <w:hyperlink w:anchor="_Toc99289709" w:history="1">
         <w:r>
           <w:rPr>
             <w:rStyle w:val="Lienhypertexte"/>
@@ -1158,7 +1154,7 @@
             <w:noProof/>
             <w:webHidden/>
           </w:rPr>
-          <w:instrText xml:space="preserve"> PAGEREF _Toc99007880 \h </w:instrText>
+          <w:instrText xml:space="preserve"> PAGEREF _Toc99289709 \h </w:instrText>
         </w:r>
         <w:r>
           <w:rPr>
@@ -1202,7 +1198,7 @@
           <w:lang w:val="en-US" w:eastAsia="en-US"/>
         </w:rPr>
       </w:pPr>
-      <w:hyperlink w:anchor="_Toc99007881" w:history="1">
+      <w:hyperlink w:anchor="_Toc99289710" w:history="1">
         <w:r>
           <w:rPr>
             <w:rStyle w:val="Lienhypertexte"/>
@@ -1229,7 +1225,7 @@
             <w:noProof/>
             <w:webHidden/>
           </w:rPr>
-          <w:instrText xml:space="preserve"> PAGEREF _Toc99007881 \h </w:instrText>
+          <w:instrText xml:space="preserve"> PAGEREF _Toc99289710 \h </w:instrText>
         </w:r>
         <w:r>
           <w:rPr>
@@ -1273,7 +1269,7 @@
           <w:lang w:val="en-US" w:eastAsia="en-US"/>
         </w:rPr>
       </w:pPr>
-      <w:hyperlink w:anchor="_Toc99007882" w:history="1">
+      <w:hyperlink w:anchor="_Toc99289711" w:history="1">
         <w:r>
           <w:rPr>
             <w:rStyle w:val="Lienhypertexte"/>
@@ -1300,7 +1296,7 @@
             <w:noProof/>
             <w:webHidden/>
           </w:rPr>
-          <w:instrText xml:space="preserve"> PAGEREF _Toc99007882 \h </w:instrText>
+          <w:instrText xml:space="preserve"> PAGEREF _Toc99289711 \h </w:instrText>
         </w:r>
         <w:r>
           <w:rPr>
@@ -1344,7 +1340,7 @@
           <w:lang w:val="en-US" w:eastAsia="en-US"/>
         </w:rPr>
       </w:pPr>
-      <w:hyperlink w:anchor="_Toc99007883" w:history="1">
+      <w:hyperlink w:anchor="_Toc99289712" w:history="1">
         <w:r>
           <w:rPr>
             <w:rStyle w:val="Lienhypertexte"/>
@@ -1371,7 +1367,7 @@
             <w:noProof/>
             <w:webHidden/>
           </w:rPr>
-          <w:instrText xml:space="preserve"> PAGEREF _Toc99007883 \h </w:instrText>
+          <w:instrText xml:space="preserve"> PAGEREF _Toc99289712 \h </w:instrText>
         </w:r>
         <w:r>
           <w:rPr>
@@ -1415,7 +1411,7 @@
           <w:lang w:val="en-US" w:eastAsia="en-US"/>
         </w:rPr>
       </w:pPr>
-      <w:hyperlink w:anchor="_Toc99007884" w:history="1">
+      <w:hyperlink w:anchor="_Toc99289713" w:history="1">
         <w:r>
           <w:rPr>
             <w:rStyle w:val="Lienhypertexte"/>
@@ -1442,7 +1438,7 @@
             <w:noProof/>
             <w:webHidden/>
           </w:rPr>
-          <w:instrText xml:space="preserve"> PAGEREF _Toc99007884 \h </w:instrText>
+          <w:instrText xml:space="preserve"> PAGEREF _Toc99289713 \h </w:instrText>
         </w:r>
         <w:r>
           <w:rPr>
@@ -1483,7 +1479,7 @@
           <w:lang w:val="en-US" w:eastAsia="en-US"/>
         </w:rPr>
       </w:pPr>
-      <w:hyperlink w:anchor="_Toc99007885" w:history="1">
+      <w:hyperlink w:anchor="_Toc99289714" w:history="1">
         <w:r>
           <w:rPr>
             <w:rStyle w:val="Lienhypertexte"/>
@@ -1506,7 +1502,7 @@
           <w:rPr>
             <w:webHidden/>
           </w:rPr>
-          <w:instrText xml:space="preserve"> PAGEREF _Toc99007885 \h </w:instrText>
+          <w:instrText xml:space="preserve"> PAGEREF _Toc99289714 \h </w:instrText>
         </w:r>
         <w:r>
           <w:rPr>
@@ -1546,7 +1542,7 @@
           <w:lang w:val="en-US" w:eastAsia="en-US"/>
         </w:rPr>
       </w:pPr>
-      <w:hyperlink w:anchor="_Toc99007886" w:history="1">
+      <w:hyperlink w:anchor="_Toc99289715" w:history="1">
         <w:r>
           <w:rPr>
             <w:rStyle w:val="Lienhypertexte"/>
@@ -1573,7 +1569,7 @@
             <w:noProof/>
             <w:webHidden/>
           </w:rPr>
-          <w:instrText xml:space="preserve"> PAGEREF _Toc99007886 \h </w:instrText>
+          <w:instrText xml:space="preserve"> PAGEREF _Toc99289715 \h </w:instrText>
         </w:r>
         <w:r>
           <w:rPr>
@@ -1617,7 +1613,7 @@
           <w:lang w:val="en-US" w:eastAsia="en-US"/>
         </w:rPr>
       </w:pPr>
-      <w:hyperlink w:anchor="_Toc99007887" w:history="1">
+      <w:hyperlink w:anchor="_Toc99289716" w:history="1">
         <w:r>
           <w:rPr>
             <w:rStyle w:val="Lienhypertexte"/>
@@ -1644,7 +1640,7 @@
             <w:noProof/>
             <w:webHidden/>
           </w:rPr>
-          <w:instrText xml:space="preserve"> PAGEREF _Toc99007887 \h </w:instrText>
+          <w:instrText xml:space="preserve"> PAGEREF _Toc99289716 \h </w:instrText>
         </w:r>
         <w:r>
           <w:rPr>
@@ -1688,7 +1684,7 @@
           <w:lang w:val="en-US" w:eastAsia="en-US"/>
         </w:rPr>
       </w:pPr>
-      <w:hyperlink w:anchor="_Toc99007888" w:history="1">
+      <w:hyperlink w:anchor="_Toc99289717" w:history="1">
         <w:r>
           <w:rPr>
             <w:rStyle w:val="Lienhypertexte"/>
@@ -1715,7 +1711,7 @@
             <w:noProof/>
             <w:webHidden/>
           </w:rPr>
-          <w:instrText xml:space="preserve"> PAGEREF _Toc99007888 \h </w:instrText>
+          <w:instrText xml:space="preserve"> PAGEREF _Toc99289717 \h </w:instrText>
         </w:r>
         <w:r>
           <w:rPr>
@@ -1756,7 +1752,7 @@
           <w:lang w:val="en-US" w:eastAsia="en-US"/>
         </w:rPr>
       </w:pPr>
-      <w:hyperlink w:anchor="_Toc99007889" w:history="1">
+      <w:hyperlink w:anchor="_Toc99289718" w:history="1">
         <w:r>
           <w:rPr>
             <w:rStyle w:val="Lienhypertexte"/>
@@ -1779,7 +1775,7 @@
           <w:rPr>
             <w:webHidden/>
           </w:rPr>
-          <w:instrText xml:space="preserve"> PAGEREF _Toc99007889 \h </w:instrText>
+          <w:instrText xml:space="preserve"> PAGEREF _Toc99289718 \h </w:instrText>
         </w:r>
         <w:r>
           <w:rPr>
@@ -1816,7 +1812,7 @@
           <w:lang w:val="en-US" w:eastAsia="en-US"/>
         </w:rPr>
       </w:pPr>
-      <w:hyperlink w:anchor="_Toc99007890" w:history="1">
+      <w:hyperlink w:anchor="_Toc99289719" w:history="1">
         <w:r>
           <w:rPr>
             <w:rStyle w:val="Lienhypertexte"/>
@@ -1846,7 +1842,7 @@
           <w:rPr>
             <w:webHidden/>
           </w:rPr>
-          <w:instrText xml:space="preserve"> PAGEREF _Toc99007890 \h </w:instrText>
+          <w:instrText xml:space="preserve"> PAGEREF _Toc99289719 \h </w:instrText>
         </w:r>
         <w:r>
           <w:rPr>
@@ -1883,7 +1879,7 @@
           <w:lang w:val="en-US" w:eastAsia="en-US"/>
         </w:rPr>
       </w:pPr>
-      <w:hyperlink w:anchor="_Toc99007891" w:history="1">
+      <w:hyperlink w:anchor="_Toc99289720" w:history="1">
         <w:r>
           <w:rPr>
             <w:rStyle w:val="Lienhypertexte"/>
@@ -1907,7 +1903,7 @@
           <w:rPr>
             <w:webHidden/>
           </w:rPr>
-          <w:instrText xml:space="preserve"> PAGEREF _Toc99007891 \h </w:instrText>
+          <w:instrText xml:space="preserve"> PAGEREF _Toc99289720 \h </w:instrText>
         </w:r>
         <w:r>
           <w:rPr>
@@ -1946,25 +1942,25 @@
       <w:pPr>
         <w:pStyle w:val="Titre1"/>
       </w:pPr>
-      <w:bookmarkStart w:id="9" w:name="_Toc86927457"/>
-      <w:bookmarkStart w:id="10" w:name="_Toc96416342"/>
-      <w:bookmarkStart w:id="11" w:name="_Toc335011127"/>
-      <w:bookmarkStart w:id="12" w:name="_Toc335037106"/>
-      <w:bookmarkStart w:id="13" w:name="_Toc335043768"/>
-      <w:bookmarkStart w:id="14" w:name="_Toc335045588"/>
-      <w:bookmarkStart w:id="15" w:name="_Toc335101230"/>
-      <w:bookmarkStart w:id="16" w:name="_Toc335134944"/>
-      <w:bookmarkStart w:id="17" w:name="_Toc335135104"/>
-      <w:bookmarkStart w:id="18" w:name="_Toc335135210"/>
-      <w:bookmarkStart w:id="19" w:name="_Toc351955295"/>
-      <w:bookmarkStart w:id="20" w:name="_Toc99007873"/>
+      <w:bookmarkStart w:id="10" w:name="_Toc86927457"/>
+      <w:bookmarkStart w:id="11" w:name="_Toc96416342"/>
+      <w:bookmarkStart w:id="12" w:name="_Toc335011127"/>
+      <w:bookmarkStart w:id="13" w:name="_Toc335037106"/>
+      <w:bookmarkStart w:id="14" w:name="_Toc335043768"/>
+      <w:bookmarkStart w:id="15" w:name="_Toc335045588"/>
+      <w:bookmarkStart w:id="16" w:name="_Toc335101230"/>
+      <w:bookmarkStart w:id="17" w:name="_Toc335134944"/>
+      <w:bookmarkStart w:id="18" w:name="_Toc335135104"/>
+      <w:bookmarkStart w:id="19" w:name="_Toc335135210"/>
+      <w:bookmarkStart w:id="20" w:name="_Toc351955295"/>
+      <w:bookmarkStart w:id="21" w:name="_Toc99289702"/>
       <w:r>
         <w:lastRenderedPageBreak/>
         <w:t>Historique des modifications</w:t>
       </w:r>
-      <w:bookmarkEnd w:id="9"/>
       <w:bookmarkEnd w:id="10"/>
-      <w:bookmarkEnd w:id="20"/>
+      <w:bookmarkEnd w:id="11"/>
+      <w:bookmarkEnd w:id="21"/>
     </w:p>
     <w:tbl>
       <w:tblPr>
@@ -2453,8 +2449,7 @@
       <w:pPr>
         <w:pStyle w:val="Titre1"/>
       </w:pPr>
-      <w:bookmarkStart w:id="21" w:name="_Toc99007874"/>
-      <w:bookmarkEnd w:id="11"/>
+      <w:bookmarkStart w:id="22" w:name="_Toc99289703"/>
       <w:bookmarkEnd w:id="12"/>
       <w:bookmarkEnd w:id="13"/>
       <w:bookmarkEnd w:id="14"/>
@@ -2463,11 +2458,12 @@
       <w:bookmarkEnd w:id="17"/>
       <w:bookmarkEnd w:id="18"/>
       <w:bookmarkEnd w:id="19"/>
+      <w:bookmarkEnd w:id="20"/>
       <w:r>
         <w:lastRenderedPageBreak/>
         <w:t>INTRODUCTION</w:t>
       </w:r>
-      <w:bookmarkEnd w:id="21"/>
+      <w:bookmarkEnd w:id="22"/>
       <w:r>
         <w:t xml:space="preserve"> </w:t>
       </w:r>
@@ -2506,13 +2502,27 @@
     </w:p>
     <w:p>
       <w:pPr>
+        <w:pStyle w:val="Text-st"/>
+      </w:pPr>
+      <w:r>
+        <w:t xml:space="preserve">L’adresse est la même que pour la solution pour les </w:t>
+      </w:r>
+      <w:r>
+        <w:t>clients</w:t>
+      </w:r>
+      <w:r>
+        <w:t>, mais lors de la connexion, ayant un identifiant d’administrateur, la console va changer et s’adapter à votre rôle d’administrateur.</w:t>
+      </w:r>
+    </w:p>
+    <w:p>
+      <w:pPr>
         <w:pStyle w:val="Titre1"/>
       </w:pPr>
-      <w:bookmarkStart w:id="22" w:name="_Toc99007875"/>
+      <w:bookmarkStart w:id="23" w:name="_Toc99289704"/>
       <w:r>
         <w:t>FENÊTRE DE CONNEXION</w:t>
       </w:r>
-      <w:bookmarkEnd w:id="22"/>
+      <w:bookmarkEnd w:id="23"/>
     </w:p>
     <w:p>
       <w:pPr>
@@ -2541,11 +2551,103 @@
       <w:pPr>
         <w:pStyle w:val="Titre2"/>
       </w:pPr>
-      <w:bookmarkStart w:id="23" w:name="_Toc99007876"/>
+      <w:bookmarkStart w:id="24" w:name="_Toc99289705"/>
       <w:r>
         <w:t>Login</w:t>
       </w:r>
-      <w:bookmarkEnd w:id="23"/>
+      <w:bookmarkEnd w:id="24"/>
+    </w:p>
+    <w:p>
+      <w:pPr>
+        <w:pStyle w:val="Text-st"/>
+      </w:pPr>
+      <w:r>
+        <w:rPr>
+          <w:rFonts w:ascii="IBM Plex Sans" w:hAnsi="IBM Plex Sans" w:cstheme="minorBidi"/>
+          <w:b/>
+          <w:bCs/>
+          <w:noProof/>
+          <w:color w:val="FF0000"/>
+          <w:shd w:val="clear" w:color="auto" w:fill="auto"/>
+        </w:rPr>
+        <w:drawing>
+          <wp:anchor distT="0" distB="0" distL="114300" distR="114300" simplePos="0" relativeHeight="251673600" behindDoc="0" locked="0" layoutInCell="1" allowOverlap="1" wp14:anchorId="391D2CD5" wp14:editId="772FED80">
+            <wp:simplePos x="0" y="0"/>
+            <wp:positionH relativeFrom="margin">
+              <wp:align>center</wp:align>
+            </wp:positionH>
+            <wp:positionV relativeFrom="paragraph">
+              <wp:posOffset>523875</wp:posOffset>
+            </wp:positionV>
+            <wp:extent cx="4281170" cy="2865755"/>
+            <wp:effectExtent l="0" t="0" r="5080" b="0"/>
+            <wp:wrapSquare wrapText="bothSides"/>
+            <wp:docPr id="10" name="Image 10"/>
+            <wp:cNvGraphicFramePr>
+              <a:graphicFrameLocks xmlns:a="http://schemas.openxmlformats.org/drawingml/2006/main" noChangeAspect="1"/>
+            </wp:cNvGraphicFramePr>
+            <a:graphic xmlns:a="http://schemas.openxmlformats.org/drawingml/2006/main">
+              <a:graphicData uri="http://schemas.openxmlformats.org/drawingml/2006/picture">
+                <pic:pic xmlns:pic="http://schemas.openxmlformats.org/drawingml/2006/picture">
+                  <pic:nvPicPr>
+                    <pic:cNvPr id="1" name=""/>
+                    <pic:cNvPicPr/>
+                  </pic:nvPicPr>
+                  <pic:blipFill>
+                    <a:blip r:embed="rId11">
+                      <a:extLst>
+                        <a:ext uri="{28A0092B-C50C-407E-A947-70E740481C1C}">
+                          <a14:useLocalDpi xmlns:a14="http://schemas.microsoft.com/office/drawing/2010/main" val="0"/>
+                        </a:ext>
+                      </a:extLst>
+                    </a:blip>
+                    <a:stretch>
+                      <a:fillRect/>
+                    </a:stretch>
+                  </pic:blipFill>
+                  <pic:spPr>
+                    <a:xfrm>
+                      <a:off x="0" y="0"/>
+                      <a:ext cx="4281170" cy="2865755"/>
+                    </a:xfrm>
+                    <a:prstGeom prst="rect">
+                      <a:avLst/>
+                    </a:prstGeom>
+                  </pic:spPr>
+                </pic:pic>
+              </a:graphicData>
+            </a:graphic>
+          </wp:anchor>
+        </w:drawing>
+      </w:r>
+      <w:r>
+        <w:t>La page login contient un formulaire de connexion, un lien en cas d’oubli du mot de passe.</w:t>
+      </w:r>
+    </w:p>
+    <w:p>
+      <w:pPr>
+        <w:pStyle w:val="Text-st"/>
+      </w:pPr>
+    </w:p>
+    <w:p>
+      <w:pPr>
+        <w:pStyle w:val="Text-st"/>
+      </w:pPr>
+    </w:p>
+    <w:p>
+      <w:pPr>
+        <w:pStyle w:val="Text-st"/>
+      </w:pPr>
+    </w:p>
+    <w:p>
+      <w:pPr>
+        <w:pStyle w:val="Text-st"/>
+      </w:pPr>
+    </w:p>
+    <w:p>
+      <w:pPr>
+        <w:pStyle w:val="Text-st"/>
+      </w:pPr>
     </w:p>
     <w:p>
       <w:pPr>
@@ -2558,16 +2660,16 @@
         <mc:AlternateContent>
           <mc:Choice Requires="wps">
             <w:drawing>
-              <wp:anchor distT="0" distB="0" distL="114300" distR="114300" simplePos="0" relativeHeight="251711488" behindDoc="0" locked="0" layoutInCell="1" allowOverlap="1" wp14:anchorId="2363C767" wp14:editId="3139B74E">
+              <wp:anchor distT="0" distB="0" distL="114300" distR="114300" simplePos="0" relativeHeight="251711488" behindDoc="0" locked="0" layoutInCell="1" allowOverlap="1" wp14:anchorId="2363C767" wp14:editId="3C1FC5F3">
                 <wp:simplePos x="0" y="0"/>
-                <wp:positionH relativeFrom="column">
-                  <wp:posOffset>843280</wp:posOffset>
+                <wp:positionH relativeFrom="margin">
+                  <wp:align>center</wp:align>
                 </wp:positionH>
                 <wp:positionV relativeFrom="paragraph">
-                  <wp:posOffset>3482975</wp:posOffset>
+                  <wp:posOffset>308610</wp:posOffset>
                 </wp:positionV>
                 <wp:extent cx="4281170" cy="635"/>
-                <wp:effectExtent l="0" t="0" r="0" b="0"/>
+                <wp:effectExtent l="0" t="0" r="5080" b="0"/>
                 <wp:wrapSquare wrapText="bothSides"/>
                 <wp:docPr id="37" name="Zone de texte 37"/>
                 <wp:cNvGraphicFramePr/>
@@ -2603,7 +2705,7 @@
                                 <w:sz w:val="24"/>
                               </w:rPr>
                             </w:pPr>
-                            <w:bookmarkStart w:id="24" w:name="_Toc99010405"/>
+                            <w:bookmarkStart w:id="25" w:name="_Toc99290489"/>
                             <w:r>
                               <w:t xml:space="preserve">Figure </w:t>
                             </w:r>
@@ -2628,7 +2730,7 @@
                             <w:r>
                               <w:t xml:space="preserve"> - Page Login</w:t>
                             </w:r>
-                            <w:bookmarkEnd w:id="24"/>
+                            <w:bookmarkEnd w:id="25"/>
                           </w:p>
                         </w:txbxContent>
                       </wps:txbx>
@@ -2650,7 +2752,7 @@
                 <v:stroke joinstyle="miter"/>
                 <v:path gradientshapeok="t" o:connecttype="rect"/>
               </v:shapetype>
-              <v:shape id="Zone de texte 37" o:spid="_x0000_s1026" type="#_x0000_t202" style="position:absolute;left:0;text-align:left;margin-left:66.4pt;margin-top:274.25pt;width:337.1pt;height:.05pt;z-index:251711488;visibility:visible;mso-wrap-style:square;mso-wrap-distance-left:9pt;mso-wrap-distance-top:0;mso-wrap-distance-right:9pt;mso-wrap-distance-bottom:0;mso-position-horizontal:absolute;mso-position-horizontal-relative:text;mso-position-vertical:absolute;mso-position-vertical-relative:text;v-text-anchor:top" o:gfxdata="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" stroked="f">
+              <v:shape id="Zone de texte 37" o:spid="_x0000_s1026" type="#_x0000_t202" style="position:absolute;left:0;text-align:left;margin-left:0;margin-top:24.3pt;width:337.1pt;height:.05pt;z-index:251711488;visibility:visible;mso-wrap-style:square;mso-wrap-distance-left:9pt;mso-wrap-distance-top:0;mso-wrap-distance-right:9pt;mso-wrap-distance-bottom:0;mso-position-horizontal:center;mso-position-horizontal-relative:margin;mso-position-vertical:absolute;mso-position-vertical-relative:text;v-text-anchor:top" o:gfxdata="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" stroked="f">
                 <v:textbox style="mso-fit-shape-to-text:t" inset="0,0,0,0">
                   <w:txbxContent>
                     <w:p>
@@ -2664,7 +2766,7 @@
                           <w:sz w:val="24"/>
                         </w:rPr>
                       </w:pPr>
-                      <w:bookmarkStart w:id="25" w:name="_Toc99010405"/>
+                      <w:bookmarkStart w:id="26" w:name="_Toc99290489"/>
                       <w:r>
                         <w:t xml:space="preserve">Figure </w:t>
                       </w:r>
@@ -2689,172 +2791,80 @@
                       <w:r>
                         <w:t xml:space="preserve"> - Page Login</w:t>
                       </w:r>
-                      <w:bookmarkEnd w:id="25"/>
+                      <w:bookmarkEnd w:id="26"/>
                     </w:p>
                   </w:txbxContent>
                 </v:textbox>
-                <w10:wrap type="square"/>
+                <w10:wrap type="square" anchorx="margin"/>
               </v:shape>
             </w:pict>
           </mc:Fallback>
         </mc:AlternateContent>
       </w:r>
-      <w:r>
-        <w:rPr>
-          <w:rFonts w:ascii="IBM Plex Sans" w:hAnsi="IBM Plex Sans" w:cstheme="minorBidi"/>
+    </w:p>
+    <w:p>
+      <w:pPr>
+        <w:pStyle w:val="Text-st"/>
+      </w:pPr>
+      <w:r>
+        <w:lastRenderedPageBreak/>
+        <w:t xml:space="preserve">Pour vous connecter, vous devez remplir les champs « Adresse </w:t>
+      </w:r>
+      <w:proofErr w:type="gramStart"/>
+      <w:r>
+        <w:t>e-mail »</w:t>
+      </w:r>
+      <w:proofErr w:type="gramEnd"/>
+      <w:r>
+        <w:t xml:space="preserve"> et « Mot de passe » avec les valeurs reçues lors de votre première inscription. </w:t>
+      </w:r>
+    </w:p>
+    <w:p>
+      <w:pPr>
+        <w:pStyle w:val="Titre3"/>
+      </w:pPr>
+      <w:bookmarkStart w:id="27" w:name="_Toc99289706"/>
+      <w:r>
+        <w:t>Exemple</w:t>
+      </w:r>
+      <w:bookmarkEnd w:id="27"/>
+    </w:p>
+    <w:p>
+      <w:pPr>
+        <w:pStyle w:val="Text-st"/>
+        <w:spacing w:after="0"/>
+      </w:pPr>
+      <w:r>
+        <w:t xml:space="preserve">Adresse </w:t>
+      </w:r>
+      <w:proofErr w:type="gramStart"/>
+      <w:r>
+        <w:t>e-mail</w:t>
+      </w:r>
+      <w:proofErr w:type="gramEnd"/>
+      <w:r>
+        <w:t xml:space="preserve"> : </w:t>
+      </w:r>
+      <w:r>
+        <w:rPr>
           <w:b/>
           <w:bCs/>
-          <w:color w:val="FF0000"/>
-          <w:shd w:val="clear" w:color="auto" w:fill="auto"/>
-        </w:rPr>
-        <w:drawing>
-          <wp:anchor distT="0" distB="0" distL="114300" distR="114300" simplePos="0" relativeHeight="251673600" behindDoc="0" locked="0" layoutInCell="1" allowOverlap="1" wp14:anchorId="391D2CD5" wp14:editId="314149D6">
-            <wp:simplePos x="0" y="0"/>
-            <wp:positionH relativeFrom="margin">
-              <wp:align>center</wp:align>
-            </wp:positionH>
-            <wp:positionV relativeFrom="paragraph">
-              <wp:posOffset>560070</wp:posOffset>
-            </wp:positionV>
-            <wp:extent cx="4281292" cy="2866030"/>
-            <wp:effectExtent l="0" t="0" r="5080" b="0"/>
-            <wp:wrapSquare wrapText="bothSides"/>
-            <wp:docPr id="10" name="Image 10"/>
-            <wp:cNvGraphicFramePr>
-              <a:graphicFrameLocks xmlns:a="http://schemas.openxmlformats.org/drawingml/2006/main" noChangeAspect="1"/>
-            </wp:cNvGraphicFramePr>
-            <a:graphic xmlns:a="http://schemas.openxmlformats.org/drawingml/2006/main">
-              <a:graphicData uri="http://schemas.openxmlformats.org/drawingml/2006/picture">
-                <pic:pic xmlns:pic="http://schemas.openxmlformats.org/drawingml/2006/picture">
-                  <pic:nvPicPr>
-                    <pic:cNvPr id="1" name=""/>
-                    <pic:cNvPicPr/>
-                  </pic:nvPicPr>
-                  <pic:blipFill>
-                    <a:blip r:embed="rId11">
-                      <a:extLst>
-                        <a:ext uri="{28A0092B-C50C-407E-A947-70E740481C1C}">
-                          <a14:useLocalDpi xmlns:a14="http://schemas.microsoft.com/office/drawing/2010/main" val="0"/>
-                        </a:ext>
-                      </a:extLst>
-                    </a:blip>
-                    <a:stretch>
-                      <a:fillRect/>
-                    </a:stretch>
-                  </pic:blipFill>
-                  <pic:spPr>
-                    <a:xfrm>
-                      <a:off x="0" y="0"/>
-                      <a:ext cx="4281292" cy="2866030"/>
-                    </a:xfrm>
-                    <a:prstGeom prst="rect">
-                      <a:avLst/>
-                    </a:prstGeom>
-                  </pic:spPr>
-                </pic:pic>
-              </a:graphicData>
-            </a:graphic>
-          </wp:anchor>
-        </w:drawing>
-      </w:r>
-      <w:r>
-        <w:t>La page login contient un formulaire de connexion, un lien en cas d’oubli du mot de passe.</w:t>
+        </w:rPr>
+        <w:t>constantin@waview.ch</w:t>
       </w:r>
     </w:p>
     <w:p>
       <w:pPr>
         <w:pStyle w:val="Text-st"/>
-      </w:pPr>
-    </w:p>
-    <w:p>
-      <w:pPr>
-        <w:pStyle w:val="Text-st"/>
-      </w:pPr>
-    </w:p>
-    <w:p>
-      <w:pPr>
-        <w:pStyle w:val="Text-st"/>
-      </w:pPr>
-    </w:p>
-    <w:p>
-      <w:pPr>
-        <w:pStyle w:val="Text-st"/>
-      </w:pPr>
-    </w:p>
-    <w:p>
-      <w:pPr>
-        <w:pStyle w:val="Text-st"/>
-      </w:pPr>
-    </w:p>
-    <w:p>
-      <w:pPr>
-        <w:pStyle w:val="Text-st"/>
-      </w:pPr>
-    </w:p>
-    <w:p>
-      <w:pPr>
-        <w:pStyle w:val="Text-st"/>
-      </w:pPr>
-    </w:p>
-    <w:p>
-      <w:pPr>
-        <w:pStyle w:val="Text-st"/>
-      </w:pPr>
-      <w:r>
-        <w:lastRenderedPageBreak/>
-        <w:t xml:space="preserve">Pour vous connecter, vous devez remplir les champs « Adresse </w:t>
-      </w:r>
-      <w:proofErr w:type="gramStart"/>
-      <w:r>
-        <w:t>e-mail »</w:t>
-      </w:r>
-      <w:proofErr w:type="gramEnd"/>
-      <w:r>
-        <w:t xml:space="preserve"> et « Mot de passe » avec les valeurs reçues lors de votre première inscription. </w:t>
-      </w:r>
-    </w:p>
-    <w:p>
-      <w:pPr>
-        <w:pStyle w:val="Titre3"/>
-      </w:pPr>
-      <w:bookmarkStart w:id="26" w:name="_Toc99007877"/>
-      <w:r>
-        <w:t>Exemple</w:t>
-      </w:r>
-      <w:bookmarkEnd w:id="26"/>
-    </w:p>
-    <w:p>
-      <w:pPr>
-        <w:pStyle w:val="Text-st"/>
-        <w:spacing w:after="0"/>
-        <w:rPr>
-          <w:lang w:val="de-CH"/>
-        </w:rPr>
-      </w:pPr>
-      <w:r>
-        <w:rPr>
-          <w:lang w:val="de-CH"/>
-        </w:rPr>
-        <w:t xml:space="preserve">Adresse e-mail : </w:t>
-      </w:r>
-      <w:r>
         <w:rPr>
           <w:b/>
           <w:bCs/>
-          <w:lang w:val="de-CH"/>
-        </w:rPr>
-        <w:t>constantin@waview.ch</w:t>
-      </w:r>
-    </w:p>
-    <w:p>
-      <w:pPr>
-        <w:pStyle w:val="Text-st"/>
-        <w:rPr>
-          <w:b/>
-          <w:bCs/>
-        </w:rPr>
-      </w:pPr>
-      <w:r>
+        </w:rPr>
+      </w:pPr>
+      <w:r>
+        <w:rPr>
+          <w:noProof/>
+        </w:rPr>
         <w:drawing>
           <wp:anchor distT="0" distB="0" distL="114300" distR="114300" simplePos="0" relativeHeight="251732992" behindDoc="0" locked="0" layoutInCell="1" allowOverlap="1" wp14:anchorId="7DD62675" wp14:editId="6B50D88A">
             <wp:simplePos x="0" y="0"/>
@@ -3010,7 +3020,7 @@
                                 <w:shd w:val="clear" w:color="auto" w:fill="FFFFFF"/>
                               </w:rPr>
                             </w:pPr>
-                            <w:bookmarkStart w:id="27" w:name="_Toc99010406"/>
+                            <w:bookmarkStart w:id="28" w:name="_Toc99290490"/>
                             <w:r>
                               <w:t xml:space="preserve">Figure </w:t>
                             </w:r>
@@ -3035,7 +3045,7 @@
                             <w:r>
                               <w:t xml:space="preserve"> - Login en tant qu'administrateur</w:t>
                             </w:r>
-                            <w:bookmarkEnd w:id="27"/>
+                            <w:bookmarkEnd w:id="28"/>
                           </w:p>
                         </w:txbxContent>
                       </wps:txbx>
@@ -3067,7 +3077,7 @@
                           <w:shd w:val="clear" w:color="auto" w:fill="FFFFFF"/>
                         </w:rPr>
                       </w:pPr>
-                      <w:bookmarkStart w:id="28" w:name="_Toc99010406"/>
+                      <w:bookmarkStart w:id="29" w:name="_Toc99290490"/>
                       <w:r>
                         <w:t xml:space="preserve">Figure </w:t>
                       </w:r>
@@ -3092,7 +3102,7 @@
                       <w:r>
                         <w:t xml:space="preserve"> - Login en tant qu'administrateur</w:t>
                       </w:r>
-                      <w:bookmarkEnd w:id="28"/>
+                      <w:bookmarkEnd w:id="29"/>
                     </w:p>
                   </w:txbxContent>
                 </v:textbox>
@@ -3150,7 +3160,6 @@
           <w:szCs w:val="26"/>
         </w:rPr>
       </w:pPr>
-      <w:bookmarkStart w:id="29" w:name="_Toc99007878"/>
       <w:r>
         <w:br w:type="page"/>
       </w:r>
@@ -3159,11 +3168,12 @@
       <w:pPr>
         <w:pStyle w:val="Titre2"/>
       </w:pPr>
+      <w:bookmarkStart w:id="30" w:name="_Toc99289707"/>
       <w:r>
         <w:lastRenderedPageBreak/>
         <w:t>Oubli du mot de passe</w:t>
       </w:r>
-      <w:bookmarkEnd w:id="29"/>
+      <w:bookmarkEnd w:id="30"/>
     </w:p>
     <w:p>
       <w:pPr>
@@ -3235,7 +3245,7 @@
                                 <w:shd w:val="clear" w:color="auto" w:fill="FFFFFF"/>
                               </w:rPr>
                             </w:pPr>
-                            <w:bookmarkStart w:id="30" w:name="_Toc99010407"/>
+                            <w:bookmarkStart w:id="31" w:name="_Toc99290491"/>
                             <w:r>
                               <w:t xml:space="preserve">Figure </w:t>
                             </w:r>
@@ -3260,7 +3270,7 @@
                             <w:r>
                               <w:t xml:space="preserve"> - Formulaire du mot de passe oublié</w:t>
                             </w:r>
-                            <w:bookmarkEnd w:id="30"/>
+                            <w:bookmarkEnd w:id="31"/>
                           </w:p>
                         </w:txbxContent>
                       </wps:txbx>
@@ -3292,7 +3302,7 @@
                           <w:shd w:val="clear" w:color="auto" w:fill="FFFFFF"/>
                         </w:rPr>
                       </w:pPr>
-                      <w:bookmarkStart w:id="31" w:name="_Toc99010407"/>
+                      <w:bookmarkStart w:id="32" w:name="_Toc99290491"/>
                       <w:r>
                         <w:t xml:space="preserve">Figure </w:t>
                       </w:r>
@@ -3317,7 +3327,7 @@
                       <w:r>
                         <w:t xml:space="preserve"> - Formulaire du mot de passe oublié</w:t>
                       </w:r>
-                      <w:bookmarkEnd w:id="31"/>
+                      <w:bookmarkEnd w:id="32"/>
                     </w:p>
                   </w:txbxContent>
                 </v:textbox>
@@ -3328,6 +3338,9 @@
         </mc:AlternateContent>
       </w:r>
       <w:r>
+        <w:rPr>
+          <w:noProof/>
+        </w:rPr>
         <w:drawing>
           <wp:anchor distT="0" distB="0" distL="114300" distR="114300" simplePos="0" relativeHeight="251674624" behindDoc="0" locked="0" layoutInCell="1" allowOverlap="1" wp14:anchorId="5C54FF6E" wp14:editId="7FC156E1">
             <wp:simplePos x="0" y="0"/>
@@ -3623,7 +3636,6 @@
           <w:szCs w:val="32"/>
         </w:rPr>
       </w:pPr>
-      <w:bookmarkStart w:id="32" w:name="_Toc99007879"/>
       <w:r>
         <w:br w:type="page"/>
       </w:r>
@@ -3632,6 +3644,7 @@
       <w:pPr>
         <w:pStyle w:val="Titre1"/>
       </w:pPr>
+      <w:bookmarkStart w:id="33" w:name="_Toc99289708"/>
       <w:r>
         <w:lastRenderedPageBreak/>
         <w:t xml:space="preserve">FENÊTRE </w:t>
@@ -3639,22 +3652,25 @@
       <w:r>
         <w:t>PRINCIPALE DE L’APPLICATION</w:t>
       </w:r>
-      <w:bookmarkEnd w:id="32"/>
+      <w:bookmarkEnd w:id="33"/>
     </w:p>
     <w:p>
       <w:pPr>
         <w:pStyle w:val="Titre2"/>
       </w:pPr>
-      <w:bookmarkStart w:id="33" w:name="_Toc99007880"/>
+      <w:bookmarkStart w:id="34" w:name="_Toc99289709"/>
       <w:r>
         <w:t xml:space="preserve">Profil </w:t>
       </w:r>
       <w:r>
         <w:t>administrateur</w:t>
       </w:r>
-      <w:bookmarkEnd w:id="33"/>
-    </w:p>
-    <w:p>
+      <w:bookmarkEnd w:id="34"/>
+    </w:p>
+    <w:p>
+      <w:pPr>
+        <w:pStyle w:val="Text-st"/>
+      </w:pPr>
       <w:r>
         <w:rPr>
           <w:noProof/>
@@ -3662,13 +3678,13 @@
         <mc:AlternateContent>
           <mc:Choice Requires="wps">
             <w:drawing>
-              <wp:anchor distT="0" distB="0" distL="114300" distR="114300" simplePos="0" relativeHeight="251715584" behindDoc="0" locked="0" layoutInCell="1" allowOverlap="1" wp14:anchorId="1ECAE083" wp14:editId="70840E97">
+              <wp:anchor distT="0" distB="0" distL="114300" distR="114300" simplePos="0" relativeHeight="251715584" behindDoc="0" locked="0" layoutInCell="1" allowOverlap="1" wp14:anchorId="1ECAE083" wp14:editId="645C1995">
                 <wp:simplePos x="0" y="0"/>
                 <wp:positionH relativeFrom="column">
                   <wp:posOffset>-26035</wp:posOffset>
                 </wp:positionH>
                 <wp:positionV relativeFrom="paragraph">
-                  <wp:posOffset>4574540</wp:posOffset>
+                  <wp:posOffset>4469765</wp:posOffset>
                 </wp:positionV>
                 <wp:extent cx="5663565" cy="635"/>
                 <wp:effectExtent l="0" t="0" r="0" b="0"/>
@@ -3709,7 +3725,7 @@
                                 <w:shd w:val="clear" w:color="auto" w:fill="FFFFFF"/>
                               </w:rPr>
                             </w:pPr>
-                            <w:bookmarkStart w:id="34" w:name="_Toc99010408"/>
+                            <w:bookmarkStart w:id="35" w:name="_Toc99290492"/>
                             <w:r>
                               <w:t xml:space="preserve">Figure </w:t>
                             </w:r>
@@ -3734,7 +3750,7 @@
                             <w:r>
                               <w:t xml:space="preserve"> - Page principale</w:t>
                             </w:r>
-                            <w:bookmarkEnd w:id="34"/>
+                            <w:bookmarkEnd w:id="35"/>
                           </w:p>
                         </w:txbxContent>
                       </wps:txbx>
@@ -3752,7 +3768,7 @@
           </mc:Choice>
           <mc:Fallback>
             <w:pict>
-              <v:shape w14:anchorId="1ECAE083" id="Zone de texte 39" o:spid="_x0000_s1029" type="#_x0000_t202" style="position:absolute;left:0;text-align:left;margin-left:-2.05pt;margin-top:360.2pt;width:445.95pt;height:.05pt;z-index:251715584;visibility:visible;mso-wrap-style:square;mso-wrap-distance-left:9pt;mso-wrap-distance-top:0;mso-wrap-distance-right:9pt;mso-wrap-distance-bottom:0;mso-position-horizontal:absolute;mso-position-horizontal-relative:text;mso-position-vertical:absolute;mso-position-vertical-relative:text;v-text-anchor:top" o:gfxdata="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" stroked="f">
+              <v:shape w14:anchorId="1ECAE083" id="Zone de texte 39" o:spid="_x0000_s1029" type="#_x0000_t202" style="position:absolute;left:0;text-align:left;margin-left:-2.05pt;margin-top:351.95pt;width:445.95pt;height:.05pt;z-index:251715584;visibility:visible;mso-wrap-style:square;mso-wrap-distance-left:9pt;mso-wrap-distance-top:0;mso-wrap-distance-right:9pt;mso-wrap-distance-bottom:0;mso-position-horizontal:absolute;mso-position-horizontal-relative:text;mso-position-vertical:absolute;mso-position-vertical-relative:text;v-text-anchor:top" o:gfxdata="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" stroked="f">
                 <v:textbox style="mso-fit-shape-to-text:t" inset="0,0,0,0">
                   <w:txbxContent>
                     <w:p>
@@ -3768,7 +3784,7 @@
                           <w:shd w:val="clear" w:color="auto" w:fill="FFFFFF"/>
                         </w:rPr>
                       </w:pPr>
-                      <w:bookmarkStart w:id="35" w:name="_Toc99010408"/>
+                      <w:bookmarkStart w:id="36" w:name="_Toc99290492"/>
                       <w:r>
                         <w:t xml:space="preserve">Figure </w:t>
                       </w:r>
@@ -3793,7 +3809,7 @@
                       <w:r>
                         <w:t xml:space="preserve"> - Page principale</w:t>
                       </w:r>
-                      <w:bookmarkEnd w:id="35"/>
+                      <w:bookmarkEnd w:id="36"/>
                     </w:p>
                   </w:txbxContent>
                 </v:textbox>
@@ -3805,22 +3821,21 @@
       </w:r>
       <w:r>
         <w:rPr>
-          <w:rFonts w:cs="Aharoni"/>
           <w:b/>
           <w:bCs/>
+          <w:noProof/>
           <w:color w:val="FF0000"/>
-          <w:shd w:val="clear" w:color="auto" w:fill="FFFFFF"/>
         </w:rPr>
         <w:drawing>
-          <wp:anchor distT="0" distB="0" distL="114300" distR="114300" simplePos="0" relativeHeight="251675648" behindDoc="0" locked="0" layoutInCell="1" allowOverlap="1" wp14:anchorId="3DDACF79" wp14:editId="7A5264E1">
+          <wp:anchor distT="0" distB="0" distL="114300" distR="114300" simplePos="0" relativeHeight="251675648" behindDoc="0" locked="0" layoutInCell="1" allowOverlap="1" wp14:anchorId="3DDACF79" wp14:editId="6FF0DEEF">
             <wp:simplePos x="0" y="0"/>
             <wp:positionH relativeFrom="page">
-              <wp:align>center</wp:align>
+              <wp:posOffset>1054100</wp:posOffset>
             </wp:positionH>
             <wp:positionV relativeFrom="paragraph">
-              <wp:posOffset>682625</wp:posOffset>
+              <wp:posOffset>625475</wp:posOffset>
             </wp:positionV>
-            <wp:extent cx="5663664" cy="3835021"/>
+            <wp:extent cx="5663565" cy="3834765"/>
             <wp:effectExtent l="0" t="0" r="0" b="0"/>
             <wp:wrapSquare wrapText="bothSides"/>
             <wp:docPr id="11" name="Image 11"/>
@@ -3849,7 +3864,7 @@
                   <pic:spPr>
                     <a:xfrm>
                       <a:off x="0" y="0"/>
-                      <a:ext cx="5663664" cy="3835021"/>
+                      <a:ext cx="5663565" cy="3834765"/>
                     </a:xfrm>
                     <a:prstGeom prst="rect">
                       <a:avLst/>
@@ -3884,48 +3899,146 @@
     </w:p>
     <w:p>
       <w:pPr>
-        <w:jc w:val="left"/>
-        <w:rPr>
-          <w:rFonts w:ascii="Century Gothic" w:eastAsiaTheme="majorEastAsia" w:hAnsi="Century Gothic" w:cstheme="majorBidi"/>
-          <w:color w:val="2F5496" w:themeColor="accent1" w:themeShade="BF"/>
-          <w:sz w:val="40"/>
-          <w:szCs w:val="26"/>
-        </w:rPr>
-      </w:pPr>
-      <w:r>
-        <w:br w:type="page"/>
+        <w:pStyle w:val="Text-st"/>
+      </w:pPr>
+      <w:r>
+        <w:t xml:space="preserve">En tant qu’administrateur vous pouvez : </w:t>
+      </w:r>
+    </w:p>
+    <w:p>
+      <w:pPr>
+        <w:pStyle w:val="Enumration1"/>
+      </w:pPr>
+      <w:r>
+        <w:t xml:space="preserve">Dans le menu « Administration » </w:t>
+      </w:r>
+    </w:p>
+    <w:p>
+      <w:pPr>
+        <w:pStyle w:val="Enumration1"/>
+        <w:numPr>
+          <w:ilvl w:val="1"/>
+          <w:numId w:val="30"/>
+        </w:numPr>
+      </w:pPr>
+      <w:r>
+        <w:t>…..</w:t>
+      </w:r>
+    </w:p>
+    <w:p>
+      <w:pPr>
+        <w:pStyle w:val="Enumration1"/>
+      </w:pPr>
+      <w:r>
+        <w:t>Gestion du matériel</w:t>
+      </w:r>
+      <w:r>
+        <w:t xml:space="preserve"> </w:t>
+      </w:r>
+      <w:r>
+        <w:t xml:space="preserve">(chapitre </w:t>
+      </w:r>
+      <w:r>
+        <w:t>FENÊTRE GESTION DU MATÉRIEL</w:t>
+      </w:r>
+      <w:r>
+        <w:t>)</w:t>
+      </w:r>
+    </w:p>
+    <w:p>
+      <w:pPr>
+        <w:pStyle w:val="Enumration1"/>
+        <w:numPr>
+          <w:ilvl w:val="1"/>
+          <w:numId w:val="30"/>
+        </w:numPr>
+      </w:pPr>
+      <w:r>
+        <w:t>Ajouter/Modifier/Supprimer du matériel</w:t>
+      </w:r>
+      <w:r>
+        <w:t xml:space="preserve"> </w:t>
+      </w:r>
+    </w:p>
+    <w:p>
+      <w:pPr>
+        <w:pStyle w:val="Enumration1"/>
+        <w:numPr>
+          <w:ilvl w:val="1"/>
+          <w:numId w:val="30"/>
+        </w:numPr>
+      </w:pPr>
+      <w:r>
+        <w:t>Obtenir la liste du matériel</w:t>
+      </w:r>
+    </w:p>
+    <w:p>
+      <w:pPr>
+        <w:pStyle w:val="Enumration1"/>
+      </w:pPr>
+      <w:r>
+        <w:lastRenderedPageBreak/>
+        <w:t>Chat</w:t>
+      </w:r>
+      <w:r>
+        <w:t xml:space="preserve"> (chapitre </w:t>
+      </w:r>
+      <w:r>
+        <w:t>FENÊTRE CHAT</w:t>
+      </w:r>
+      <w:r>
+        <w:t>)</w:t>
+      </w:r>
+    </w:p>
+    <w:p>
+      <w:pPr>
+        <w:pStyle w:val="Enumration1"/>
+        <w:numPr>
+          <w:ilvl w:val="1"/>
+          <w:numId w:val="30"/>
+        </w:numPr>
+      </w:pPr>
+      <w:r>
+        <w:t>Discuter avec les différents clients</w:t>
+      </w:r>
+    </w:p>
+    <w:p>
+      <w:pPr>
+        <w:pStyle w:val="Enumration1"/>
+      </w:pPr>
+      <w:r>
+        <w:t>Foncé</w:t>
+      </w:r>
+    </w:p>
+    <w:p>
+      <w:pPr>
+        <w:pStyle w:val="Enumration1"/>
+        <w:numPr>
+          <w:ilvl w:val="1"/>
+          <w:numId w:val="30"/>
+        </w:numPr>
+      </w:pPr>
+      <w:r>
+        <w:t xml:space="preserve">Changer la couleur de fond de l’écran </w:t>
       </w:r>
     </w:p>
     <w:p>
       <w:pPr>
         <w:pStyle w:val="Titre2"/>
       </w:pPr>
-      <w:bookmarkStart w:id="36" w:name="_Toc99007881"/>
-      <w:r>
-        <w:lastRenderedPageBreak/>
+      <w:bookmarkStart w:id="37" w:name="_Toc99289710"/>
+      <w:r>
         <w:t>Ajouter un nouveau client</w:t>
       </w:r>
-      <w:bookmarkEnd w:id="36"/>
+      <w:bookmarkEnd w:id="37"/>
     </w:p>
     <w:p>
       <w:pPr>
         <w:pStyle w:val="Text-st"/>
       </w:pPr>
-      <w:bookmarkStart w:id="37" w:name="_Hlk99008414"/>
-      <w:r>
-        <w:t xml:space="preserve">Si vous voulez </w:t>
-      </w:r>
-      <w:r>
-        <w:t>ajouter un nouveau</w:t>
-      </w:r>
-      <w:r>
-        <w:t xml:space="preserve"> client, vous devez cliquer sur le bouton « </w:t>
-      </w:r>
-      <w:r>
-        <w:t>Nouveau</w:t>
-      </w:r>
-      <w:r>
-        <w:t> » en bas à gauche de votre écran</w:t>
+      <w:bookmarkStart w:id="38" w:name="_Hlk99008414"/>
+      <w:r>
+        <w:t>Si vous voulez ajouter un nouveau client, vous devez cliquer sur le bouton « Nouveau » en bas à gauche de votre écran</w:t>
       </w:r>
       <w:r>
         <w:t xml:space="preserve"> comme sur l’image ci-dessus.</w:t>
@@ -3939,6 +4052,9 @@
         <w:pStyle w:val="Text-st"/>
       </w:pPr>
       <w:r>
+        <w:rPr>
+          <w:noProof/>
+        </w:rPr>
         <w:drawing>
           <wp:anchor distT="0" distB="0" distL="114300" distR="114300" simplePos="0" relativeHeight="251677696" behindDoc="0" locked="0" layoutInCell="1" allowOverlap="1" wp14:anchorId="05D84512" wp14:editId="72F690D5">
             <wp:simplePos x="0" y="0"/>
@@ -3990,16 +4106,10 @@
         </w:drawing>
       </w:r>
       <w:r>
-        <w:t>Vous arrivez sur le formulaire d</w:t>
-      </w:r>
-      <w:r>
-        <w:t>’ajout du nouveau</w:t>
-      </w:r>
-      <w:r>
-        <w:t xml:space="preserve"> client : </w:t>
-      </w:r>
-    </w:p>
-    <w:bookmarkEnd w:id="37"/>
+        <w:t xml:space="preserve">Vous arrivez sur le formulaire d’ajout du nouveau client : </w:t>
+      </w:r>
+    </w:p>
+    <w:bookmarkEnd w:id="38"/>
     <w:p>
       <w:pPr>
         <w:jc w:val="left"/>
@@ -4108,7 +4218,7 @@
                                 <w:sz w:val="24"/>
                               </w:rPr>
                             </w:pPr>
-                            <w:bookmarkStart w:id="38" w:name="_Toc99010409"/>
+                            <w:bookmarkStart w:id="39" w:name="_Toc99290493"/>
                             <w:r>
                               <w:t xml:space="preserve">Figure </w:t>
                             </w:r>
@@ -4133,7 +4243,7 @@
                             <w:r>
                               <w:t xml:space="preserve"> - Formulaire ajouter un nouveau client</w:t>
                             </w:r>
-                            <w:bookmarkEnd w:id="38"/>
+                            <w:bookmarkEnd w:id="39"/>
                           </w:p>
                         </w:txbxContent>
                       </wps:txbx>
@@ -4162,7 +4272,7 @@
                           <w:sz w:val="24"/>
                         </w:rPr>
                       </w:pPr>
-                      <w:bookmarkStart w:id="39" w:name="_Toc99010409"/>
+                      <w:bookmarkStart w:id="40" w:name="_Toc99290493"/>
                       <w:r>
                         <w:t xml:space="preserve">Figure </w:t>
                       </w:r>
@@ -4187,7 +4297,7 @@
                       <w:r>
                         <w:t xml:space="preserve"> - Formulaire ajouter un nouveau client</w:t>
                       </w:r>
-                      <w:bookmarkEnd w:id="39"/>
+                      <w:bookmarkEnd w:id="40"/>
                     </w:p>
                   </w:txbxContent>
                 </v:textbox>
@@ -4272,13 +4382,7 @@
         <w:pStyle w:val="Text-st"/>
       </w:pPr>
       <w:r>
-        <w:t xml:space="preserve">Vous avez la possibilité de revenir à la page principale si vous ne souhaitez plus </w:t>
-      </w:r>
-      <w:r>
-        <w:t>ajouter un nouveau client en</w:t>
-      </w:r>
-      <w:r>
-        <w:t xml:space="preserve"> fermant la fenêtre. </w:t>
+        <w:t xml:space="preserve">Vous avez la possibilité de revenir à la page principale si vous ne souhaitez plus ajouter un nouveau client en fermant la fenêtre. </w:t>
       </w:r>
     </w:p>
     <w:p>
@@ -4286,28 +4390,14 @@
         <w:pStyle w:val="Text-st"/>
       </w:pPr>
       <w:r>
-        <w:t xml:space="preserve">Pour </w:t>
-      </w:r>
-      <w:r>
-        <w:t xml:space="preserve">ajouter </w:t>
+        <w:lastRenderedPageBreak/>
+        <w:t xml:space="preserve">Pour ajouter </w:t>
       </w:r>
       <w:r>
         <w:t>un nouveau client</w:t>
       </w:r>
       <w:r>
-        <w:t xml:space="preserve">, il vous suffit de </w:t>
-      </w:r>
-      <w:r>
-        <w:t xml:space="preserve">remplir avec les </w:t>
-      </w:r>
-      <w:r>
-        <w:t>information</w:t>
-      </w:r>
-      <w:r>
-        <w:t>s</w:t>
-      </w:r>
-      <w:r>
-        <w:t xml:space="preserve"> </w:t>
+        <w:t xml:space="preserve">, il vous suffit de remplir avec les informations </w:t>
       </w:r>
       <w:r>
         <w:t>du client</w:t>
@@ -4331,6 +4421,9 @@
       </w:r>
     </w:p>
     <w:p>
+      <w:pPr>
+        <w:pStyle w:val="Text-st"/>
+      </w:pPr>
       <w:r>
         <w:rPr>
           <w:noProof/>
@@ -4403,20 +4496,16 @@
       <w:r>
         <w:t xml:space="preserve"> de compléter un formulaire, les données ne seront pas prises en compte. </w:t>
       </w:r>
-      <w:r>
-        <w:br w:type="page"/>
-      </w:r>
     </w:p>
     <w:p>
       <w:pPr>
         <w:pStyle w:val="Titre2"/>
       </w:pPr>
-      <w:bookmarkStart w:id="40" w:name="_Toc99007882"/>
-      <w:r>
-        <w:lastRenderedPageBreak/>
+      <w:bookmarkStart w:id="41" w:name="_Toc99289711"/>
+      <w:r>
         <w:t>Modifier le profil client</w:t>
       </w:r>
-      <w:bookmarkEnd w:id="40"/>
+      <w:bookmarkEnd w:id="41"/>
     </w:p>
     <w:p>
       <w:pPr>
@@ -4443,14 +4532,17 @@
         <w:pStyle w:val="Text-st"/>
       </w:pPr>
       <w:r>
+        <w:rPr>
+          <w:noProof/>
+        </w:rPr>
         <w:drawing>
-          <wp:anchor distT="0" distB="0" distL="114300" distR="114300" simplePos="0" relativeHeight="251676672" behindDoc="0" locked="0" layoutInCell="1" allowOverlap="1" wp14:anchorId="6866CEBF" wp14:editId="4E5A184C">
+          <wp:anchor distT="0" distB="0" distL="114300" distR="114300" simplePos="0" relativeHeight="251676672" behindDoc="0" locked="0" layoutInCell="1" allowOverlap="1" wp14:anchorId="6866CEBF" wp14:editId="7B534EFF">
             <wp:simplePos x="0" y="0"/>
             <wp:positionH relativeFrom="page">
               <wp:align>center</wp:align>
             </wp:positionH>
             <wp:positionV relativeFrom="paragraph">
-              <wp:posOffset>418465</wp:posOffset>
+              <wp:posOffset>256540</wp:posOffset>
             </wp:positionV>
             <wp:extent cx="4095750" cy="3886200"/>
             <wp:effectExtent l="0" t="0" r="0" b="0"/>
@@ -4536,24 +4628,19 @@
       <w:pPr>
         <w:pStyle w:val="Text-st"/>
       </w:pPr>
-    </w:p>
-    <w:p>
-      <w:pPr>
-        <w:pStyle w:val="Text-st"/>
-      </w:pPr>
       <w:r>
         <w:rPr>
           <w:noProof/>
           <w:lang w:val="de-CH"/>
         </w:rPr>
         <w:drawing>
-          <wp:anchor distT="0" distB="0" distL="114300" distR="114300" simplePos="0" relativeHeight="251701248" behindDoc="0" locked="0" layoutInCell="1" allowOverlap="1" wp14:anchorId="09ADB697" wp14:editId="44DE43B9">
+          <wp:anchor distT="0" distB="0" distL="114300" distR="114300" simplePos="0" relativeHeight="251701248" behindDoc="0" locked="0" layoutInCell="1" allowOverlap="1" wp14:anchorId="09ADB697" wp14:editId="104B367A">
             <wp:simplePos x="0" y="0"/>
             <wp:positionH relativeFrom="column">
-              <wp:posOffset>4349115</wp:posOffset>
+              <wp:posOffset>4330065</wp:posOffset>
             </wp:positionH>
             <wp:positionV relativeFrom="paragraph">
-              <wp:posOffset>8890</wp:posOffset>
+              <wp:posOffset>290830</wp:posOffset>
             </wp:positionV>
             <wp:extent cx="333375" cy="333375"/>
             <wp:effectExtent l="0" t="0" r="0" b="9525"/>
@@ -4610,20 +4697,26 @@
       <w:pPr>
         <w:pStyle w:val="Text-st"/>
       </w:pPr>
+    </w:p>
+    <w:p>
+      <w:pPr>
+        <w:pStyle w:val="Text-st"/>
+      </w:pPr>
       <w:r>
         <w:rPr>
           <w:noProof/>
         </w:rPr>
+        <w:lastRenderedPageBreak/>
         <mc:AlternateContent>
           <mc:Choice Requires="wps">
             <w:drawing>
-              <wp:anchor distT="0" distB="0" distL="114300" distR="114300" simplePos="0" relativeHeight="251719680" behindDoc="0" locked="0" layoutInCell="1" allowOverlap="1" wp14:anchorId="52734DE5" wp14:editId="3540AE6B">
+              <wp:anchor distT="0" distB="0" distL="114300" distR="114300" simplePos="0" relativeHeight="251719680" behindDoc="0" locked="0" layoutInCell="1" allowOverlap="1" wp14:anchorId="52734DE5" wp14:editId="0E46D94E">
                 <wp:simplePos x="0" y="0"/>
                 <wp:positionH relativeFrom="page">
-                  <wp:align>center</wp:align>
+                  <wp:posOffset>1809750</wp:posOffset>
                 </wp:positionH>
                 <wp:positionV relativeFrom="paragraph">
-                  <wp:posOffset>8890</wp:posOffset>
+                  <wp:posOffset>-74295</wp:posOffset>
                 </wp:positionV>
                 <wp:extent cx="4095750" cy="635"/>
                 <wp:effectExtent l="0" t="0" r="0" b="0"/>
@@ -4662,7 +4755,7 @@
                                 <w:shd w:val="clear" w:color="auto" w:fill="FFFFFF"/>
                               </w:rPr>
                             </w:pPr>
-                            <w:bookmarkStart w:id="41" w:name="_Toc99010410"/>
+                            <w:bookmarkStart w:id="42" w:name="_Toc99290494"/>
                             <w:r>
                               <w:t xml:space="preserve">Figure </w:t>
                             </w:r>
@@ -4687,7 +4780,7 @@
                             <w:r>
                               <w:t xml:space="preserve"> - Formulaire modifier client</w:t>
                             </w:r>
-                            <w:bookmarkEnd w:id="41"/>
+                            <w:bookmarkEnd w:id="42"/>
                           </w:p>
                         </w:txbxContent>
                       </wps:txbx>
@@ -4705,7 +4798,7 @@
           </mc:Choice>
           <mc:Fallback>
             <w:pict>
-              <v:shape w14:anchorId="52734DE5" id="Zone de texte 41" o:spid="_x0000_s1031" type="#_x0000_t202" style="position:absolute;left:0;text-align:left;margin-left:0;margin-top:.7pt;width:322.5pt;height:.05pt;z-index:251719680;visibility:visible;mso-wrap-style:square;mso-wrap-distance-left:9pt;mso-wrap-distance-top:0;mso-wrap-distance-right:9pt;mso-wrap-distance-bottom:0;mso-position-horizontal:center;mso-position-horizontal-relative:page;mso-position-vertical:absolute;mso-position-vertical-relative:text;v-text-anchor:top" o:gfxdata="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" stroked="f">
+              <v:shape w14:anchorId="52734DE5" id="Zone de texte 41" o:spid="_x0000_s1031" type="#_x0000_t202" style="position:absolute;left:0;text-align:left;margin-left:142.5pt;margin-top:-5.85pt;width:322.5pt;height:.05pt;z-index:251719680;visibility:visible;mso-wrap-style:square;mso-wrap-distance-left:9pt;mso-wrap-distance-top:0;mso-wrap-distance-right:9pt;mso-wrap-distance-bottom:0;mso-position-horizontal:absolute;mso-position-horizontal-relative:page;mso-position-vertical:absolute;mso-position-vertical-relative:text;v-text-anchor:top" o:gfxdata="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" stroked="f">
                 <v:textbox style="mso-fit-shape-to-text:t" inset="0,0,0,0">
                   <w:txbxContent>
                     <w:p>
@@ -4719,7 +4812,7 @@
                           <w:shd w:val="clear" w:color="auto" w:fill="FFFFFF"/>
                         </w:rPr>
                       </w:pPr>
-                      <w:bookmarkStart w:id="42" w:name="_Toc99010410"/>
+                      <w:bookmarkStart w:id="43" w:name="_Toc99290494"/>
                       <w:r>
                         <w:t xml:space="preserve">Figure </w:t>
                       </w:r>
@@ -4744,7 +4837,7 @@
                       <w:r>
                         <w:t xml:space="preserve"> - Formulaire modifier client</w:t>
                       </w:r>
-                      <w:bookmarkEnd w:id="42"/>
+                      <w:bookmarkEnd w:id="43"/>
                     </w:p>
                   </w:txbxContent>
                 </v:textbox>
@@ -4776,7 +4869,6 @@
         <w:pStyle w:val="Text-st"/>
       </w:pPr>
       <w:r>
-        <w:lastRenderedPageBreak/>
         <w:t>Pour modifier le profil du client, il vous suffit de mo</w:t>
       </w:r>
       <w:r>
@@ -4816,6 +4908,9 @@
       </w:r>
     </w:p>
     <w:p>
+      <w:pPr>
+        <w:pStyle w:val="Text-st"/>
+      </w:pPr>
       <w:r>
         <w:rPr>
           <w:noProof/>
@@ -4901,14 +4996,17 @@
       <w:pPr>
         <w:pStyle w:val="Titre2"/>
       </w:pPr>
-      <w:bookmarkStart w:id="43" w:name="_Toc99007883"/>
+      <w:bookmarkStart w:id="44" w:name="_Toc99289712"/>
       <w:r>
         <w:lastRenderedPageBreak/>
         <w:t>Gérer mes projets</w:t>
       </w:r>
-      <w:bookmarkEnd w:id="43"/>
-    </w:p>
-    <w:p>
+      <w:bookmarkEnd w:id="44"/>
+    </w:p>
+    <w:p>
+      <w:pPr>
+        <w:pStyle w:val="Text-st"/>
+      </w:pPr>
       <w:r>
         <w:t xml:space="preserve">Pour </w:t>
       </w:r>
@@ -4929,7 +5027,159 @@
       </w:r>
     </w:p>
     <w:p>
-      <w:r>
+      <w:pPr>
+        <w:pStyle w:val="Text-st"/>
+      </w:pPr>
+      <w:r>
+        <w:rPr>
+          <w:noProof/>
+        </w:rPr>
+        <mc:AlternateContent>
+          <mc:Choice Requires="wps">
+            <w:drawing>
+              <wp:anchor distT="0" distB="0" distL="114300" distR="114300" simplePos="0" relativeHeight="251737088" behindDoc="0" locked="0" layoutInCell="1" allowOverlap="1" wp14:anchorId="77717F79" wp14:editId="6BD0BC8E">
+                <wp:simplePos x="0" y="0"/>
+                <wp:positionH relativeFrom="column">
+                  <wp:posOffset>-9525</wp:posOffset>
+                </wp:positionH>
+                <wp:positionV relativeFrom="paragraph">
+                  <wp:posOffset>5375910</wp:posOffset>
+                </wp:positionV>
+                <wp:extent cx="5972175" cy="635"/>
+                <wp:effectExtent l="0" t="0" r="0" b="0"/>
+                <wp:wrapSquare wrapText="bothSides"/>
+                <wp:docPr id="2" name="Zone de texte 2"/>
+                <wp:cNvGraphicFramePr/>
+                <a:graphic xmlns:a="http://schemas.openxmlformats.org/drawingml/2006/main">
+                  <a:graphicData uri="http://schemas.microsoft.com/office/word/2010/wordprocessingShape">
+                    <wps:wsp>
+                      <wps:cNvSpPr txBox="1"/>
+                      <wps:spPr>
+                        <a:xfrm>
+                          <a:off x="0" y="0"/>
+                          <a:ext cx="5972175" cy="635"/>
+                        </a:xfrm>
+                        <a:prstGeom prst="rect">
+                          <a:avLst/>
+                        </a:prstGeom>
+                        <a:solidFill>
+                          <a:prstClr val="white"/>
+                        </a:solidFill>
+                        <a:ln>
+                          <a:noFill/>
+                        </a:ln>
+                      </wps:spPr>
+                      <wps:txbx>
+                        <w:txbxContent>
+                          <w:p>
+                            <w:pPr>
+                              <w:pStyle w:val="Lgende"/>
+                              <w:jc w:val="center"/>
+                              <w:rPr>
+                                <w:rFonts w:ascii="Century Gothic" w:hAnsi="Century Gothic" w:cs="Aharoni"/>
+                                <w:noProof/>
+                                <w:color w:val="161616"/>
+                                <w:sz w:val="24"/>
+                                <w:shd w:val="clear" w:color="auto" w:fill="FFFFFF"/>
+                              </w:rPr>
+                            </w:pPr>
+                            <w:bookmarkStart w:id="45" w:name="_Toc99290495"/>
+                            <w:r>
+                              <w:t xml:space="preserve">Figure </w:t>
+                            </w:r>
+                            <w:r>
+                              <w:fldChar w:fldCharType="begin"/>
+                            </w:r>
+                            <w:r>
+                              <w:instrText xml:space="preserve"> SEQ Figure \* ARABIC </w:instrText>
+                            </w:r>
+                            <w:r>
+                              <w:fldChar w:fldCharType="separate"/>
+                            </w:r>
+                            <w:r>
+                              <w:rPr>
+                                <w:noProof/>
+                              </w:rPr>
+                              <w:t>7</w:t>
+                            </w:r>
+                            <w:r>
+                              <w:fldChar w:fldCharType="end"/>
+                            </w:r>
+                            <w:r>
+                              <w:t xml:space="preserve"> - Formulaire Projet</w:t>
+                            </w:r>
+                            <w:bookmarkEnd w:id="45"/>
+                          </w:p>
+                        </w:txbxContent>
+                      </wps:txbx>
+                      <wps:bodyPr rot="0" spcFirstLastPara="0" vertOverflow="overflow" horzOverflow="overflow" vert="horz" wrap="square" lIns="0" tIns="0" rIns="0" bIns="0" numCol="1" spcCol="0" rtlCol="0" fromWordArt="0" anchor="t" anchorCtr="0" forceAA="0" compatLnSpc="1">
+                        <a:prstTxWarp prst="textNoShape">
+                          <a:avLst/>
+                        </a:prstTxWarp>
+                        <a:spAutoFit/>
+                      </wps:bodyPr>
+                    </wps:wsp>
+                  </a:graphicData>
+                </a:graphic>
+              </wp:anchor>
+            </w:drawing>
+          </mc:Choice>
+          <mc:Fallback>
+            <w:pict>
+              <v:shape w14:anchorId="77717F79" id="Zone de texte 2" o:spid="_x0000_s1032" type="#_x0000_t202" style="position:absolute;left:0;text-align:left;margin-left:-.75pt;margin-top:423.3pt;width:470.25pt;height:.05pt;z-index:251737088;visibility:visible;mso-wrap-style:square;mso-wrap-distance-left:9pt;mso-wrap-distance-top:0;mso-wrap-distance-right:9pt;mso-wrap-distance-bottom:0;mso-position-horizontal:absolute;mso-position-horizontal-relative:text;mso-position-vertical:absolute;mso-position-vertical-relative:text;v-text-anchor:top" o:gfxdata="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" stroked="f">
+                <v:textbox style="mso-fit-shape-to-text:t" inset="0,0,0,0">
+                  <w:txbxContent>
+                    <w:p>
+                      <w:pPr>
+                        <w:pStyle w:val="Lgende"/>
+                        <w:jc w:val="center"/>
+                        <w:rPr>
+                          <w:rFonts w:ascii="Century Gothic" w:hAnsi="Century Gothic" w:cs="Aharoni"/>
+                          <w:noProof/>
+                          <w:color w:val="161616"/>
+                          <w:sz w:val="24"/>
+                          <w:shd w:val="clear" w:color="auto" w:fill="FFFFFF"/>
+                        </w:rPr>
+                      </w:pPr>
+                      <w:bookmarkStart w:id="46" w:name="_Toc99290495"/>
+                      <w:r>
+                        <w:t xml:space="preserve">Figure </w:t>
+                      </w:r>
+                      <w:r>
+                        <w:fldChar w:fldCharType="begin"/>
+                      </w:r>
+                      <w:r>
+                        <w:instrText xml:space="preserve"> SEQ Figure \* ARABIC </w:instrText>
+                      </w:r>
+                      <w:r>
+                        <w:fldChar w:fldCharType="separate"/>
+                      </w:r>
+                      <w:r>
+                        <w:rPr>
+                          <w:noProof/>
+                        </w:rPr>
+                        <w:t>7</w:t>
+                      </w:r>
+                      <w:r>
+                        <w:fldChar w:fldCharType="end"/>
+                      </w:r>
+                      <w:r>
+                        <w:t xml:space="preserve"> - Formulaire Projet</w:t>
+                      </w:r>
+                      <w:bookmarkEnd w:id="46"/>
+                    </w:p>
+                  </w:txbxContent>
+                </v:textbox>
+                <w10:wrap type="square"/>
+              </v:shape>
+            </w:pict>
+          </mc:Fallback>
+        </mc:AlternateContent>
+      </w:r>
+      <w:r>
+        <w:rPr>
+          <w:noProof/>
+        </w:rPr>
         <w:drawing>
           <wp:anchor distT="0" distB="0" distL="114300" distR="114300" simplePos="0" relativeHeight="251678720" behindDoc="0" locked="0" layoutInCell="1" allowOverlap="1" wp14:anchorId="59DD5F15" wp14:editId="13BC272E">
             <wp:simplePos x="0" y="0"/>
@@ -5021,15 +5271,12 @@
       <w:pPr>
         <w:pStyle w:val="Titre2"/>
       </w:pPr>
-      <w:bookmarkStart w:id="44" w:name="_Toc99007884"/>
+      <w:bookmarkStart w:id="47" w:name="_Toc99289713"/>
       <w:r>
         <w:lastRenderedPageBreak/>
-        <w:t>Ajouter un nouveau</w:t>
-      </w:r>
-      <w:r>
-        <w:t xml:space="preserve"> projet</w:t>
-      </w:r>
-      <w:bookmarkEnd w:id="44"/>
+        <w:t>Ajouter un nouveau projet</w:t>
+      </w:r>
+      <w:bookmarkEnd w:id="47"/>
     </w:p>
     <w:p>
       <w:pPr>
@@ -5088,7 +5335,7 @@
                                 <w:shd w:val="clear" w:color="auto" w:fill="FFFFFF"/>
                               </w:rPr>
                             </w:pPr>
-                            <w:bookmarkStart w:id="45" w:name="_Toc99010411"/>
+                            <w:bookmarkStart w:id="48" w:name="_Toc99290496"/>
                             <w:r>
                               <w:t xml:space="preserve">Figure </w:t>
                             </w:r>
@@ -5105,7 +5352,7 @@
                               <w:rPr>
                                 <w:noProof/>
                               </w:rPr>
-                              <w:t>7</w:t>
+                              <w:t>8</w:t>
                             </w:r>
                             <w:r>
                               <w:fldChar w:fldCharType="end"/>
@@ -5113,7 +5360,7 @@
                             <w:r>
                               <w:t xml:space="preserve"> - Page principale - Ajouter un projet</w:t>
                             </w:r>
-                            <w:bookmarkEnd w:id="45"/>
+                            <w:bookmarkEnd w:id="48"/>
                           </w:p>
                         </w:txbxContent>
                       </wps:txbx>
@@ -5131,7 +5378,7 @@
           </mc:Choice>
           <mc:Fallback>
             <w:pict>
-              <v:shape w14:anchorId="11E427C1" id="Zone de texte 47" o:spid="_x0000_s1032" type="#_x0000_t202" style="position:absolute;left:0;text-align:left;margin-left:0;margin-top:362.8pt;width:445.95pt;height:.05pt;z-index:251729920;visibility:visible;mso-wrap-style:square;mso-wrap-distance-left:9pt;mso-wrap-distance-top:0;mso-wrap-distance-right:9pt;mso-wrap-distance-bottom:0;mso-position-horizontal:absolute;mso-position-horizontal-relative:text;mso-position-vertical:absolute;mso-position-vertical-relative:text;v-text-anchor:top" o:gfxdata="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" stroked="f">
+              <v:shape w14:anchorId="11E427C1" id="Zone de texte 47" o:spid="_x0000_s1033" type="#_x0000_t202" style="position:absolute;left:0;text-align:left;margin-left:0;margin-top:362.8pt;width:445.95pt;height:.05pt;z-index:251729920;visibility:visible;mso-wrap-style:square;mso-wrap-distance-left:9pt;mso-wrap-distance-top:0;mso-wrap-distance-right:9pt;mso-wrap-distance-bottom:0;mso-position-horizontal:absolute;mso-position-horizontal-relative:text;mso-position-vertical:absolute;mso-position-vertical-relative:text;v-text-anchor:top" o:gfxdata="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" stroked="f">
                 <v:textbox style="mso-fit-shape-to-text:t" inset="0,0,0,0">
                   <w:txbxContent>
                     <w:p>
@@ -5146,7 +5393,7 @@
                           <w:shd w:val="clear" w:color="auto" w:fill="FFFFFF"/>
                         </w:rPr>
                       </w:pPr>
-                      <w:bookmarkStart w:id="46" w:name="_Toc99010411"/>
+                      <w:bookmarkStart w:id="49" w:name="_Toc99290496"/>
                       <w:r>
                         <w:t xml:space="preserve">Figure </w:t>
                       </w:r>
@@ -5163,7 +5410,7 @@
                         <w:rPr>
                           <w:noProof/>
                         </w:rPr>
-                        <w:t>7</w:t>
+                        <w:t>8</w:t>
                       </w:r>
                       <w:r>
                         <w:fldChar w:fldCharType="end"/>
@@ -5171,7 +5418,7 @@
                       <w:r>
                         <w:t xml:space="preserve"> - Page principale - Ajouter un projet</w:t>
                       </w:r>
-                      <w:bookmarkEnd w:id="46"/>
+                      <w:bookmarkEnd w:id="49"/>
                     </w:p>
                   </w:txbxContent>
                 </v:textbox>
@@ -5249,6 +5496,7 @@
         <w:rPr>
           <w:b/>
           <w:bCs/>
+          <w:noProof/>
           <w:color w:val="FF0000"/>
         </w:rPr>
         <w:drawing>
@@ -5308,25 +5556,7 @@
         </w:drawing>
       </w:r>
       <w:r>
-        <w:t xml:space="preserve">Si vous voulez ajouter un nouveau </w:t>
-      </w:r>
-      <w:r>
-        <w:t>projet</w:t>
-      </w:r>
-      <w:r>
-        <w:t xml:space="preserve">, vous devez cliquer sur le bouton « Nouveau » </w:t>
-      </w:r>
-      <w:r>
-        <w:t>au milieu</w:t>
-      </w:r>
-      <w:r>
-        <w:t xml:space="preserve"> à </w:t>
-      </w:r>
-      <w:r>
-        <w:t>droite</w:t>
-      </w:r>
-      <w:r>
-        <w:t xml:space="preserve"> de votre écran</w:t>
+        <w:t>Si vous voulez ajouter un nouveau projet, vous devez cliquer sur le bouton « Nouveau » au milieu à droite de votre écran</w:t>
       </w:r>
       <w:r>
         <w:t xml:space="preserve"> comme sur l’image ci-dessous :</w:t>
@@ -5396,7 +5626,7 @@
                                 <w:shd w:val="clear" w:color="auto" w:fill="FFFFFF"/>
                               </w:rPr>
                             </w:pPr>
-                            <w:bookmarkStart w:id="47" w:name="_Toc99010412"/>
+                            <w:bookmarkStart w:id="50" w:name="_Toc99290497"/>
                             <w:r>
                               <w:t xml:space="preserve">Figure </w:t>
                             </w:r>
@@ -5413,7 +5643,7 @@
                               <w:rPr>
                                 <w:noProof/>
                               </w:rPr>
-                              <w:t>8</w:t>
+                              <w:t>9</w:t>
                             </w:r>
                             <w:r>
                               <w:fldChar w:fldCharType="end"/>
@@ -5421,7 +5651,7 @@
                             <w:r>
                               <w:t xml:space="preserve"> - Formulaire ajouter un projet</w:t>
                             </w:r>
-                            <w:bookmarkEnd w:id="47"/>
+                            <w:bookmarkEnd w:id="50"/>
                           </w:p>
                         </w:txbxContent>
                       </wps:txbx>
@@ -5439,7 +5669,7 @@
           </mc:Choice>
           <mc:Fallback>
             <w:pict>
-              <v:shape w14:anchorId="62770906" id="Zone de texte 42" o:spid="_x0000_s1033" type="#_x0000_t202" style="position:absolute;left:0;text-align:left;margin-left:52.95pt;margin-top:197.6pt;width:314.6pt;height:.05pt;z-index:251721728;visibility:visible;mso-wrap-style:square;mso-wrap-distance-left:9pt;mso-wrap-distance-top:0;mso-wrap-distance-right:9pt;mso-wrap-distance-bottom:0;mso-position-horizontal:absolute;mso-position-horizontal-relative:text;mso-position-vertical:absolute;mso-position-vertical-relative:text;v-text-anchor:top" o:gfxdata="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" stroked="f">
+              <v:shape w14:anchorId="62770906" id="Zone de texte 42" o:spid="_x0000_s1034" type="#_x0000_t202" style="position:absolute;left:0;text-align:left;margin-left:52.95pt;margin-top:197.6pt;width:314.6pt;height:.05pt;z-index:251721728;visibility:visible;mso-wrap-style:square;mso-wrap-distance-left:9pt;mso-wrap-distance-top:0;mso-wrap-distance-right:9pt;mso-wrap-distance-bottom:0;mso-position-horizontal:absolute;mso-position-horizontal-relative:text;mso-position-vertical:absolute;mso-position-vertical-relative:text;v-text-anchor:top" o:gfxdata="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" stroked="f">
                 <v:textbox style="mso-fit-shape-to-text:t" inset="0,0,0,0">
                   <w:txbxContent>
                     <w:p>
@@ -5453,7 +5683,7 @@
                           <w:shd w:val="clear" w:color="auto" w:fill="FFFFFF"/>
                         </w:rPr>
                       </w:pPr>
-                      <w:bookmarkStart w:id="48" w:name="_Toc99010412"/>
+                      <w:bookmarkStart w:id="51" w:name="_Toc99290497"/>
                       <w:r>
                         <w:t xml:space="preserve">Figure </w:t>
                       </w:r>
@@ -5470,7 +5700,7 @@
                         <w:rPr>
                           <w:noProof/>
                         </w:rPr>
-                        <w:t>8</w:t>
+                        <w:t>9</w:t>
                       </w:r>
                       <w:r>
                         <w:fldChar w:fldCharType="end"/>
@@ -5478,7 +5708,7 @@
                       <w:r>
                         <w:t xml:space="preserve"> - Formulaire ajouter un projet</w:t>
                       </w:r>
-                      <w:bookmarkEnd w:id="48"/>
+                      <w:bookmarkEnd w:id="51"/>
                     </w:p>
                   </w:txbxContent>
                 </v:textbox>
@@ -5489,6 +5719,9 @@
         </mc:AlternateContent>
       </w:r>
       <w:r>
+        <w:rPr>
+          <w:noProof/>
+        </w:rPr>
         <w:drawing>
           <wp:anchor distT="0" distB="0" distL="114300" distR="114300" simplePos="0" relativeHeight="251679744" behindDoc="0" locked="0" layoutInCell="1" allowOverlap="1" wp14:anchorId="57C884A3" wp14:editId="1869D350">
             <wp:simplePos x="0" y="0"/>
@@ -5593,16 +5826,13 @@
         <w:t xml:space="preserve">à la page principale de l’administrateur </w:t>
       </w:r>
       <w:r>
-        <w:t xml:space="preserve">si vous ne souhaitez plus ajouter un nouveau </w:t>
-      </w:r>
-      <w:r>
-        <w:t>projet</w:t>
-      </w:r>
-      <w:r>
-        <w:t xml:space="preserve"> en fermant la fenêtre. </w:t>
-      </w:r>
-    </w:p>
-    <w:p>
+        <w:t xml:space="preserve">si vous ne souhaitez plus ajouter un nouveau projet en fermant la fenêtre. </w:t>
+      </w:r>
+    </w:p>
+    <w:p>
+      <w:pPr>
+        <w:pStyle w:val="Text-st"/>
+      </w:pPr>
       <w:r>
         <w:rPr>
           <w:noProof/>
@@ -5673,13 +5903,7 @@
         <w:t>en train</w:t>
       </w:r>
       <w:r>
-        <w:t xml:space="preserve"> de compléter </w:t>
-      </w:r>
-      <w:r>
-        <w:t>le</w:t>
-      </w:r>
-      <w:r>
-        <w:t xml:space="preserve"> formulaire, les données ne seront pas prises en compte. </w:t>
+        <w:t xml:space="preserve"> de compléter le formulaire, les données ne seront pas prises en compte. </w:t>
       </w:r>
     </w:p>
     <w:p>
@@ -5702,12 +5926,12 @@
       <w:pPr>
         <w:pStyle w:val="Titre1"/>
       </w:pPr>
-      <w:bookmarkStart w:id="49" w:name="_Toc99007885"/>
+      <w:bookmarkStart w:id="52" w:name="_Toc99289714"/>
       <w:r>
         <w:lastRenderedPageBreak/>
         <w:t>FENÊTRE GESTION DU MATÉRIEL</w:t>
       </w:r>
-      <w:bookmarkEnd w:id="49"/>
+      <w:bookmarkEnd w:id="52"/>
     </w:p>
     <w:p>
       <w:pPr>
@@ -5721,14 +5945,11 @@
       <w:pPr>
         <w:pStyle w:val="Titre2"/>
       </w:pPr>
-      <w:bookmarkStart w:id="50" w:name="_Toc99007886"/>
-      <w:r>
-        <w:t xml:space="preserve">Ajouter un nouveau </w:t>
-      </w:r>
-      <w:r>
-        <w:t>matériel dans le stock</w:t>
-      </w:r>
-      <w:bookmarkEnd w:id="50"/>
+      <w:bookmarkStart w:id="53" w:name="_Toc99289715"/>
+      <w:r>
+        <w:t>Ajouter un nouveau matériel dans le stock</w:t>
+      </w:r>
+      <w:bookmarkEnd w:id="53"/>
     </w:p>
     <w:p>
       <w:pPr>
@@ -5812,7 +6033,7 @@
                                 <w:shd w:val="clear" w:color="auto" w:fill="FFFFFF"/>
                               </w:rPr>
                             </w:pPr>
-                            <w:bookmarkStart w:id="51" w:name="_Toc99010413"/>
+                            <w:bookmarkStart w:id="54" w:name="_Toc99290498"/>
                             <w:r>
                               <w:t xml:space="preserve">Figure </w:t>
                             </w:r>
@@ -5829,7 +6050,7 @@
                               <w:rPr>
                                 <w:noProof/>
                               </w:rPr>
-                              <w:t>9</w:t>
+                              <w:t>10</w:t>
                             </w:r>
                             <w:r>
                               <w:fldChar w:fldCharType="end"/>
@@ -5837,7 +6058,7 @@
                             <w:r>
                               <w:t xml:space="preserve"> – Page gestion des stocks - Formulaire ajouter un matériel</w:t>
                             </w:r>
-                            <w:bookmarkEnd w:id="51"/>
+                            <w:bookmarkEnd w:id="54"/>
                           </w:p>
                         </w:txbxContent>
                       </wps:txbx>
@@ -5855,7 +6076,7 @@
           </mc:Choice>
           <mc:Fallback>
             <w:pict>
-              <v:shape w14:anchorId="729F0EC3" id="Zone de texte 44" o:spid="_x0000_s1034" type="#_x0000_t202" style="position:absolute;left:0;text-align:left;margin-left:-.3pt;margin-top:377.5pt;width:470.25pt;height:.05pt;z-index:-251592704;visibility:visible;mso-wrap-style:square;mso-wrap-distance-left:9pt;mso-wrap-distance-top:0;mso-wrap-distance-right:9pt;mso-wrap-distance-bottom:0;mso-position-horizontal:absolute;mso-position-horizontal-relative:text;mso-position-vertical:absolute;mso-position-vertical-relative:text;v-text-anchor:top" o:gfxdata="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" stroked="f">
+              <v:shape w14:anchorId="729F0EC3" id="Zone de texte 44" o:spid="_x0000_s1035" type="#_x0000_t202" style="position:absolute;left:0;text-align:left;margin-left:-.3pt;margin-top:377.5pt;width:470.25pt;height:.05pt;z-index:-251592704;visibility:visible;mso-wrap-style:square;mso-wrap-distance-left:9pt;mso-wrap-distance-top:0;mso-wrap-distance-right:9pt;mso-wrap-distance-bottom:0;mso-position-horizontal:absolute;mso-position-horizontal-relative:text;mso-position-vertical:absolute;mso-position-vertical-relative:text;v-text-anchor:top" o:gfxdata="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" stroked="f">
                 <v:textbox style="mso-fit-shape-to-text:t" inset="0,0,0,0">
                   <w:txbxContent>
                     <w:p>
@@ -5869,7 +6090,7 @@
                           <w:shd w:val="clear" w:color="auto" w:fill="FFFFFF"/>
                         </w:rPr>
                       </w:pPr>
-                      <w:bookmarkStart w:id="52" w:name="_Toc99010413"/>
+                      <w:bookmarkStart w:id="55" w:name="_Toc99290498"/>
                       <w:r>
                         <w:t xml:space="preserve">Figure </w:t>
                       </w:r>
@@ -5886,7 +6107,7 @@
                         <w:rPr>
                           <w:noProof/>
                         </w:rPr>
-                        <w:t>9</w:t>
+                        <w:t>10</w:t>
                       </w:r>
                       <w:r>
                         <w:fldChar w:fldCharType="end"/>
@@ -5894,7 +6115,7 @@
                       <w:r>
                         <w:t xml:space="preserve"> – Page gestion des stocks - Formulaire ajouter un matériel</w:t>
                       </w:r>
-                      <w:bookmarkEnd w:id="52"/>
+                      <w:bookmarkEnd w:id="55"/>
                     </w:p>
                   </w:txbxContent>
                 </v:textbox>
@@ -5904,6 +6125,9 @@
         </mc:AlternateContent>
       </w:r>
       <w:r>
+        <w:rPr>
+          <w:noProof/>
+        </w:rPr>
         <w:drawing>
           <wp:anchor distT="0" distB="0" distL="114300" distR="114300" simplePos="0" relativeHeight="251697152" behindDoc="1" locked="0" layoutInCell="1" allowOverlap="1" wp14:anchorId="29BD5525" wp14:editId="58274EAE">
             <wp:simplePos x="0" y="0"/>
@@ -6036,21 +6260,12 @@
       <w:pPr>
         <w:pStyle w:val="Titre2"/>
       </w:pPr>
-      <w:bookmarkStart w:id="53" w:name="_Toc99007887"/>
+      <w:bookmarkStart w:id="56" w:name="_Toc99289716"/>
       <w:r>
         <w:lastRenderedPageBreak/>
-        <w:t>Rechercher</w:t>
-      </w:r>
-      <w:r>
-        <w:t xml:space="preserve"> </w:t>
-      </w:r>
-      <w:r>
-        <w:t xml:space="preserve">le </w:t>
-      </w:r>
-      <w:r>
-        <w:t>matériel dans le stock</w:t>
-      </w:r>
-      <w:bookmarkEnd w:id="53"/>
+        <w:t>Rechercher le matériel dans le stock</w:t>
+      </w:r>
+      <w:bookmarkEnd w:id="56"/>
     </w:p>
     <w:p>
       <w:pPr>
@@ -6184,7 +6399,7 @@
                                 <w:shd w:val="clear" w:color="auto" w:fill="FFFFFF"/>
                               </w:rPr>
                             </w:pPr>
-                            <w:bookmarkStart w:id="54" w:name="_Toc99010414"/>
+                            <w:bookmarkStart w:id="57" w:name="_Toc99290499"/>
                             <w:r>
                               <w:t xml:space="preserve">Figure </w:t>
                             </w:r>
@@ -6201,7 +6416,7 @@
                               <w:rPr>
                                 <w:noProof/>
                               </w:rPr>
-                              <w:t>10</w:t>
+                              <w:t>11</w:t>
                             </w:r>
                             <w:r>
                               <w:fldChar w:fldCharType="end"/>
@@ -6209,7 +6424,7 @@
                             <w:r>
                               <w:t xml:space="preserve"> - Page gestion des stocks - Rechercher matériel</w:t>
                             </w:r>
-                            <w:bookmarkEnd w:id="54"/>
+                            <w:bookmarkEnd w:id="57"/>
                           </w:p>
                         </w:txbxContent>
                       </wps:txbx>
@@ -6227,7 +6442,7 @@
           </mc:Choice>
           <mc:Fallback>
             <w:pict>
-              <v:shape w14:anchorId="6F841A05" id="Zone de texte 45" o:spid="_x0000_s1035" type="#_x0000_t202" style="position:absolute;left:0;text-align:left;margin-left:24.4pt;margin-top:316pt;width:421.2pt;height:.05pt;z-index:251725824;visibility:visible;mso-wrap-style:square;mso-wrap-distance-left:9pt;mso-wrap-distance-top:0;mso-wrap-distance-right:9pt;mso-wrap-distance-bottom:0;mso-position-horizontal:absolute;mso-position-horizontal-relative:text;mso-position-vertical:absolute;mso-position-vertical-relative:text;v-text-anchor:top" o:gfxdata="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" stroked="f">
+              <v:shape w14:anchorId="6F841A05" id="Zone de texte 45" o:spid="_x0000_s1036" type="#_x0000_t202" style="position:absolute;left:0;text-align:left;margin-left:24.4pt;margin-top:316pt;width:421.2pt;height:.05pt;z-index:251725824;visibility:visible;mso-wrap-style:square;mso-wrap-distance-left:9pt;mso-wrap-distance-top:0;mso-wrap-distance-right:9pt;mso-wrap-distance-bottom:0;mso-position-horizontal:absolute;mso-position-horizontal-relative:text;mso-position-vertical:absolute;mso-position-vertical-relative:text;v-text-anchor:top" o:gfxdata="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" stroked="f">
                 <v:textbox style="mso-fit-shape-to-text:t" inset="0,0,0,0">
                   <w:txbxContent>
                     <w:p>
@@ -6242,7 +6457,7 @@
                           <w:shd w:val="clear" w:color="auto" w:fill="FFFFFF"/>
                         </w:rPr>
                       </w:pPr>
-                      <w:bookmarkStart w:id="55" w:name="_Toc99010414"/>
+                      <w:bookmarkStart w:id="58" w:name="_Toc99290499"/>
                       <w:r>
                         <w:t xml:space="preserve">Figure </w:t>
                       </w:r>
@@ -6259,7 +6474,7 @@
                         <w:rPr>
                           <w:noProof/>
                         </w:rPr>
-                        <w:t>10</w:t>
+                        <w:t>11</w:t>
                       </w:r>
                       <w:r>
                         <w:fldChar w:fldCharType="end"/>
@@ -6267,7 +6482,7 @@
                       <w:r>
                         <w:t xml:space="preserve"> - Page gestion des stocks - Rechercher matériel</w:t>
                       </w:r>
-                      <w:bookmarkEnd w:id="55"/>
+                      <w:bookmarkEnd w:id="58"/>
                     </w:p>
                   </w:txbxContent>
                 </v:textbox>
@@ -6365,12 +6580,12 @@
       <w:pPr>
         <w:pStyle w:val="Titre2"/>
       </w:pPr>
-      <w:bookmarkStart w:id="56" w:name="_Toc99007888"/>
+      <w:bookmarkStart w:id="59" w:name="_Toc99289717"/>
       <w:r>
         <w:lastRenderedPageBreak/>
         <w:t>Supprimer le matériel du stock</w:t>
       </w:r>
-      <w:bookmarkEnd w:id="56"/>
+      <w:bookmarkEnd w:id="59"/>
     </w:p>
     <w:p>
       <w:pPr>
@@ -6515,7 +6730,7 @@
                                 <w:sz w:val="24"/>
                               </w:rPr>
                             </w:pPr>
-                            <w:bookmarkStart w:id="57" w:name="_Toc99010415"/>
+                            <w:bookmarkStart w:id="60" w:name="_Toc99290500"/>
                             <w:r>
                               <w:t xml:space="preserve">Figure </w:t>
                             </w:r>
@@ -6532,7 +6747,7 @@
                               <w:rPr>
                                 <w:noProof/>
                               </w:rPr>
-                              <w:t>11</w:t>
+                              <w:t>12</w:t>
                             </w:r>
                             <w:r>
                               <w:fldChar w:fldCharType="end"/>
@@ -6540,7 +6755,7 @@
                             <w:r>
                               <w:t xml:space="preserve"> - Page gestion des stocks - Supprimer matériel</w:t>
                             </w:r>
-                            <w:bookmarkEnd w:id="57"/>
+                            <w:bookmarkEnd w:id="60"/>
                           </w:p>
                         </w:txbxContent>
                       </wps:txbx>
@@ -6558,7 +6773,7 @@
           </mc:Choice>
           <mc:Fallback>
             <w:pict>
-              <v:shape w14:anchorId="02F0EDFB" id="Zone de texte 46" o:spid="_x0000_s1036" type="#_x0000_t202" style="position:absolute;margin-left:-.3pt;margin-top:357.85pt;width:470.25pt;height:.05pt;z-index:251727872;visibility:visible;mso-wrap-style:square;mso-wrap-distance-left:9pt;mso-wrap-distance-top:0;mso-wrap-distance-right:9pt;mso-wrap-distance-bottom:0;mso-position-horizontal:absolute;mso-position-horizontal-relative:text;mso-position-vertical:absolute;mso-position-vertical-relative:text;v-text-anchor:top" o:gfxdata="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" stroked="f">
+              <v:shape w14:anchorId="02F0EDFB" id="Zone de texte 46" o:spid="_x0000_s1037" type="#_x0000_t202" style="position:absolute;margin-left:-.3pt;margin-top:357.85pt;width:470.25pt;height:.05pt;z-index:251727872;visibility:visible;mso-wrap-style:square;mso-wrap-distance-left:9pt;mso-wrap-distance-top:0;mso-wrap-distance-right:9pt;mso-wrap-distance-bottom:0;mso-position-horizontal:absolute;mso-position-horizontal-relative:text;mso-position-vertical:absolute;mso-position-vertical-relative:text;v-text-anchor:top" o:gfxdata="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" stroked="f">
                 <v:textbox style="mso-fit-shape-to-text:t" inset="0,0,0,0">
                   <w:txbxContent>
                     <w:p>
@@ -6569,7 +6784,7 @@
                           <w:sz w:val="24"/>
                         </w:rPr>
                       </w:pPr>
-                      <w:bookmarkStart w:id="58" w:name="_Toc99010415"/>
+                      <w:bookmarkStart w:id="61" w:name="_Toc99290500"/>
                       <w:r>
                         <w:t xml:space="preserve">Figure </w:t>
                       </w:r>
@@ -6586,7 +6801,7 @@
                         <w:rPr>
                           <w:noProof/>
                         </w:rPr>
-                        <w:t>11</w:t>
+                        <w:t>12</w:t>
                       </w:r>
                       <w:r>
                         <w:fldChar w:fldCharType="end"/>
@@ -6594,7 +6809,7 @@
                       <w:r>
                         <w:t xml:space="preserve"> - Page gestion des stocks - Supprimer matériel</w:t>
                       </w:r>
-                      <w:bookmarkEnd w:id="58"/>
+                      <w:bookmarkEnd w:id="61"/>
                     </w:p>
                   </w:txbxContent>
                 </v:textbox>
@@ -6605,6 +6820,9 @@
         </mc:AlternateContent>
       </w:r>
       <w:r>
+        <w:rPr>
+          <w:noProof/>
+        </w:rPr>
         <w:drawing>
           <wp:anchor distT="0" distB="0" distL="114300" distR="114300" simplePos="0" relativeHeight="251670527" behindDoc="0" locked="0" layoutInCell="1" allowOverlap="1" wp14:anchorId="4C7B6ADF" wp14:editId="12FB9630">
             <wp:simplePos x="0" y="0"/>
@@ -6676,25 +6894,25 @@
       <w:pPr>
         <w:pStyle w:val="Titre1"/>
       </w:pPr>
-      <w:bookmarkStart w:id="59" w:name="_Toc99007889"/>
+      <w:bookmarkStart w:id="62" w:name="_Toc99289718"/>
       <w:r>
         <w:lastRenderedPageBreak/>
         <w:t>FENÊTRE CHAT</w:t>
       </w:r>
-      <w:bookmarkEnd w:id="59"/>
+      <w:bookmarkEnd w:id="62"/>
     </w:p>
     <w:p>
       <w:pPr>
         <w:pStyle w:val="Text-st"/>
       </w:pPr>
       <w:r>
-        <w:t xml:space="preserve">La page </w:t>
-      </w:r>
-      <w:r>
-        <w:t>chat permet de discuter avec les clients sur les différents projets qui les concerne</w:t>
-      </w:r>
-      <w:r>
-        <w:t>.</w:t>
+        <w:t>La page chat permet</w:t>
+      </w:r>
+      <w:r>
+        <w:t xml:space="preserve"> non aux autres membres de discuter et de partager des fichiers entre eux, mais permet aussi de répondre aux demandes des </w:t>
+      </w:r>
+      <w:r>
+        <w:t>clients sur les différents projets qui les concerne.</w:t>
       </w:r>
     </w:p>
     <w:p>
@@ -6861,7 +7079,7 @@
       <w:pPr>
         <w:pStyle w:val="Titre1"/>
       </w:pPr>
-      <w:bookmarkStart w:id="60" w:name="_Toc99007890"/>
+      <w:bookmarkStart w:id="63" w:name="_Toc99289719"/>
       <w:r>
         <w:lastRenderedPageBreak/>
         <w:t xml:space="preserve">FENÊTRE </w:t>
@@ -6872,9 +7090,12 @@
         </w:rPr>
         <w:t>DÉCONNEXION</w:t>
       </w:r>
-      <w:bookmarkEnd w:id="60"/>
-    </w:p>
-    <w:p>
+      <w:bookmarkEnd w:id="63"/>
+    </w:p>
+    <w:p>
+      <w:pPr>
+        <w:pStyle w:val="Text-st"/>
+      </w:pPr>
       <w:r>
         <w:t>Vous pouvez, à tout moment, vous déconnecter de la console de gestion en cliquant sur le bouton « Déconnexion » qui se trouve en haut à droite de votre écran</w:t>
       </w:r>
@@ -7001,7 +7222,7 @@
                                 <w:lang w:val="de-CH"/>
                               </w:rPr>
                             </w:pPr>
-                            <w:bookmarkStart w:id="61" w:name="_Toc99010416"/>
+                            <w:bookmarkStart w:id="64" w:name="_Toc99290501"/>
                             <w:r>
                               <w:t xml:space="preserve">Figure </w:t>
                             </w:r>
@@ -7018,7 +7239,7 @@
                               <w:rPr>
                                 <w:noProof/>
                               </w:rPr>
-                              <w:t>12</w:t>
+                              <w:t>13</w:t>
                             </w:r>
                             <w:r>
                               <w:fldChar w:fldCharType="end"/>
@@ -7026,7 +7247,7 @@
                             <w:r>
                               <w:t xml:space="preserve"> - Page principale - Déconnexion</w:t>
                             </w:r>
-                            <w:bookmarkEnd w:id="61"/>
+                            <w:bookmarkEnd w:id="64"/>
                           </w:p>
                         </w:txbxContent>
                       </wps:txbx>
@@ -7044,7 +7265,7 @@
           </mc:Choice>
           <mc:Fallback>
             <w:pict>
-              <v:shape w14:anchorId="2E719A8A" id="Zone de texte 48" o:spid="_x0000_s1037" type="#_x0000_t202" style="position:absolute;left:0;text-align:left;margin-left:0;margin-top:332.2pt;width:445.95pt;height:.05pt;z-index:251731968;visibility:visible;mso-wrap-style:square;mso-wrap-distance-left:9pt;mso-wrap-distance-top:0;mso-wrap-distance-right:9pt;mso-wrap-distance-bottom:0;mso-position-horizontal:absolute;mso-position-horizontal-relative:text;mso-position-vertical:absolute;mso-position-vertical-relative:text;v-text-anchor:top" o:gfxdata="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" stroked="f">
+              <v:shape w14:anchorId="2E719A8A" id="Zone de texte 48" o:spid="_x0000_s1038" type="#_x0000_t202" style="position:absolute;left:0;text-align:left;margin-left:0;margin-top:332.2pt;width:445.95pt;height:.05pt;z-index:251731968;visibility:visible;mso-wrap-style:square;mso-wrap-distance-left:9pt;mso-wrap-distance-top:0;mso-wrap-distance-right:9pt;mso-wrap-distance-bottom:0;mso-position-horizontal:absolute;mso-position-horizontal-relative:text;mso-position-vertical:absolute;mso-position-vertical-relative:text;v-text-anchor:top" o:gfxdata="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" stroked="f">
                 <v:textbox style="mso-fit-shape-to-text:t" inset="0,0,0,0">
                   <w:txbxContent>
                     <w:p>
@@ -7057,7 +7278,7 @@
                           <w:lang w:val="de-CH"/>
                         </w:rPr>
                       </w:pPr>
-                      <w:bookmarkStart w:id="62" w:name="_Toc99010416"/>
+                      <w:bookmarkStart w:id="65" w:name="_Toc99290501"/>
                       <w:r>
                         <w:t xml:space="preserve">Figure </w:t>
                       </w:r>
@@ -7074,7 +7295,7 @@
                         <w:rPr>
                           <w:noProof/>
                         </w:rPr>
-                        <w:t>12</w:t>
+                        <w:t>13</w:t>
                       </w:r>
                       <w:r>
                         <w:fldChar w:fldCharType="end"/>
@@ -7082,7 +7303,7 @@
                       <w:r>
                         <w:t xml:space="preserve"> - Page principale - Déconnexion</w:t>
                       </w:r>
-                      <w:bookmarkEnd w:id="62"/>
+                      <w:bookmarkEnd w:id="65"/>
                     </w:p>
                   </w:txbxContent>
                 </v:textbox>
@@ -7097,6 +7318,7 @@
           <w:rFonts w:cs="Aharoni"/>
           <w:b/>
           <w:bCs/>
+          <w:noProof/>
           <w:color w:val="FF0000"/>
           <w:shd w:val="clear" w:color="auto" w:fill="FFFFFF"/>
         </w:rPr>
@@ -7193,7 +7415,7 @@
           <w:shd w:val="clear" w:color="auto" w:fill="FFFFFF"/>
         </w:rPr>
       </w:pPr>
-      <w:bookmarkStart w:id="63" w:name="_Toc99007891"/>
+      <w:bookmarkStart w:id="66" w:name="_Toc99289720"/>
       <w:r>
         <w:rPr>
           <w:shd w:val="clear" w:color="auto" w:fill="FFFFFF"/>
@@ -7201,7 +7423,7 @@
         <w:lastRenderedPageBreak/>
         <w:t>Liste des figures</w:t>
       </w:r>
-      <w:bookmarkEnd w:id="63"/>
+      <w:bookmarkEnd w:id="66"/>
     </w:p>
     <w:p>
       <w:pPr>
@@ -7218,7 +7440,10 @@
           <w:tab w:val="right" w:leader="dot" w:pos="9395"/>
         </w:tabs>
         <w:rPr>
+          <w:rFonts w:asciiTheme="minorHAnsi" w:eastAsiaTheme="minorEastAsia" w:hAnsiTheme="minorHAnsi"/>
           <w:noProof/>
+          <w:sz w:val="22"/>
+          <w:lang w:val="en-US"/>
         </w:rPr>
       </w:pPr>
       <w:r>
@@ -7230,7 +7455,7 @@
       <w:r>
         <w:fldChar w:fldCharType="separate"/>
       </w:r>
-      <w:hyperlink r:id="rId27" w:anchor="_Toc99010405" w:history="1">
+      <w:hyperlink r:id="rId27" w:anchor="_Toc99290489" w:history="1">
         <w:r>
           <w:rPr>
             <w:rStyle w:val="Lienhypertexte"/>
@@ -7257,7 +7482,7 @@
             <w:noProof/>
             <w:webHidden/>
           </w:rPr>
-          <w:instrText xml:space="preserve"> PAGEREF _Toc99010405 \h </w:instrText>
+          <w:instrText xml:space="preserve"> PAGEREF _Toc99290489 \h </w:instrText>
         </w:r>
         <w:r>
           <w:rPr>
@@ -7295,10 +7520,13 @@
           <w:tab w:val="right" w:leader="dot" w:pos="9395"/>
         </w:tabs>
         <w:rPr>
+          <w:rFonts w:asciiTheme="minorHAnsi" w:eastAsiaTheme="minorEastAsia" w:hAnsiTheme="minorHAnsi"/>
           <w:noProof/>
-        </w:rPr>
-      </w:pPr>
-      <w:hyperlink r:id="rId28" w:anchor="_Toc99010406" w:history="1">
+          <w:sz w:val="22"/>
+          <w:lang w:val="en-US"/>
+        </w:rPr>
+      </w:pPr>
+      <w:hyperlink r:id="rId28" w:anchor="_Toc99290490" w:history="1">
         <w:r>
           <w:rPr>
             <w:rStyle w:val="Lienhypertexte"/>
@@ -7325,7 +7553,7 @@
             <w:noProof/>
             <w:webHidden/>
           </w:rPr>
-          <w:instrText xml:space="preserve"> PAGEREF _Toc99010406 \h </w:instrText>
+          <w:instrText xml:space="preserve"> PAGEREF _Toc99290490 \h </w:instrText>
         </w:r>
         <w:r>
           <w:rPr>
@@ -7363,10 +7591,13 @@
           <w:tab w:val="right" w:leader="dot" w:pos="9395"/>
         </w:tabs>
         <w:rPr>
+          <w:rFonts w:asciiTheme="minorHAnsi" w:eastAsiaTheme="minorEastAsia" w:hAnsiTheme="minorHAnsi"/>
           <w:noProof/>
-        </w:rPr>
-      </w:pPr>
-      <w:hyperlink r:id="rId29" w:anchor="_Toc99010407" w:history="1">
+          <w:sz w:val="22"/>
+          <w:lang w:val="en-US"/>
+        </w:rPr>
+      </w:pPr>
+      <w:hyperlink r:id="rId29" w:anchor="_Toc99290491" w:history="1">
         <w:r>
           <w:rPr>
             <w:rStyle w:val="Lienhypertexte"/>
@@ -7393,7 +7624,7 @@
             <w:noProof/>
             <w:webHidden/>
           </w:rPr>
-          <w:instrText xml:space="preserve"> PAGEREF _Toc99010407 \h </w:instrText>
+          <w:instrText xml:space="preserve"> PAGEREF _Toc99290491 \h </w:instrText>
         </w:r>
         <w:r>
           <w:rPr>
@@ -7431,10 +7662,13 @@
           <w:tab w:val="right" w:leader="dot" w:pos="9395"/>
         </w:tabs>
         <w:rPr>
+          <w:rFonts w:asciiTheme="minorHAnsi" w:eastAsiaTheme="minorEastAsia" w:hAnsiTheme="minorHAnsi"/>
           <w:noProof/>
-        </w:rPr>
-      </w:pPr>
-      <w:hyperlink r:id="rId30" w:anchor="_Toc99010408" w:history="1">
+          <w:sz w:val="22"/>
+          <w:lang w:val="en-US"/>
+        </w:rPr>
+      </w:pPr>
+      <w:hyperlink r:id="rId30" w:anchor="_Toc99290492" w:history="1">
         <w:r>
           <w:rPr>
             <w:rStyle w:val="Lienhypertexte"/>
@@ -7461,7 +7695,7 @@
             <w:noProof/>
             <w:webHidden/>
           </w:rPr>
-          <w:instrText xml:space="preserve"> PAGEREF _Toc99010408 \h </w:instrText>
+          <w:instrText xml:space="preserve"> PAGEREF _Toc99290492 \h </w:instrText>
         </w:r>
         <w:r>
           <w:rPr>
@@ -7499,10 +7733,13 @@
           <w:tab w:val="right" w:leader="dot" w:pos="9395"/>
         </w:tabs>
         <w:rPr>
+          <w:rFonts w:asciiTheme="minorHAnsi" w:eastAsiaTheme="minorEastAsia" w:hAnsiTheme="minorHAnsi"/>
           <w:noProof/>
-        </w:rPr>
-      </w:pPr>
-      <w:hyperlink r:id="rId31" w:anchor="_Toc99010409" w:history="1">
+          <w:sz w:val="22"/>
+          <w:lang w:val="en-US"/>
+        </w:rPr>
+      </w:pPr>
+      <w:hyperlink r:id="rId31" w:anchor="_Toc99290493" w:history="1">
         <w:r>
           <w:rPr>
             <w:rStyle w:val="Lienhypertexte"/>
@@ -7529,7 +7766,7 @@
             <w:noProof/>
             <w:webHidden/>
           </w:rPr>
-          <w:instrText xml:space="preserve"> PAGEREF _Toc99010409 \h </w:instrText>
+          <w:instrText xml:space="preserve"> PAGEREF _Toc99290493 \h </w:instrText>
         </w:r>
         <w:r>
           <w:rPr>
@@ -7567,10 +7804,13 @@
           <w:tab w:val="right" w:leader="dot" w:pos="9395"/>
         </w:tabs>
         <w:rPr>
+          <w:rFonts w:asciiTheme="minorHAnsi" w:eastAsiaTheme="minorEastAsia" w:hAnsiTheme="minorHAnsi"/>
           <w:noProof/>
-        </w:rPr>
-      </w:pPr>
-      <w:hyperlink r:id="rId32" w:anchor="_Toc99010410" w:history="1">
+          <w:sz w:val="22"/>
+          <w:lang w:val="en-US"/>
+        </w:rPr>
+      </w:pPr>
+      <w:hyperlink r:id="rId32" w:anchor="_Toc99290494" w:history="1">
         <w:r>
           <w:rPr>
             <w:rStyle w:val="Lienhypertexte"/>
@@ -7597,7 +7837,7 @@
             <w:noProof/>
             <w:webHidden/>
           </w:rPr>
-          <w:instrText xml:space="preserve"> PAGEREF _Toc99010410 \h </w:instrText>
+          <w:instrText xml:space="preserve"> PAGEREF _Toc99290494 \h </w:instrText>
         </w:r>
         <w:r>
           <w:rPr>
@@ -7617,7 +7857,7 @@
             <w:noProof/>
             <w:webHidden/>
           </w:rPr>
-          <w:t>10</w:t>
+          <w:t>11</w:t>
         </w:r>
         <w:r>
           <w:rPr>
@@ -7635,16 +7875,19 @@
           <w:tab w:val="right" w:leader="dot" w:pos="9395"/>
         </w:tabs>
         <w:rPr>
+          <w:rFonts w:asciiTheme="minorHAnsi" w:eastAsiaTheme="minorEastAsia" w:hAnsiTheme="minorHAnsi"/>
           <w:noProof/>
-        </w:rPr>
-      </w:pPr>
-      <w:hyperlink r:id="rId33" w:anchor="_Toc99010411" w:history="1">
+          <w:sz w:val="22"/>
+          <w:lang w:val="en-US"/>
+        </w:rPr>
+      </w:pPr>
+      <w:hyperlink r:id="rId33" w:anchor="_Toc99290495" w:history="1">
         <w:r>
           <w:rPr>
             <w:rStyle w:val="Lienhypertexte"/>
             <w:noProof/>
           </w:rPr>
-          <w:t>Figure 7 - Page principale - Ajouter un projet</w:t>
+          <w:t>Figure 7 - Formulaire Projet</w:t>
         </w:r>
         <w:r>
           <w:rPr>
@@ -7665,7 +7908,7 @@
             <w:noProof/>
             <w:webHidden/>
           </w:rPr>
-          <w:instrText xml:space="preserve"> PAGEREF _Toc99010411 \h </w:instrText>
+          <w:instrText xml:space="preserve"> PAGEREF _Toc99290495 \h </w:instrText>
         </w:r>
         <w:r>
           <w:rPr>
@@ -7685,7 +7928,7 @@
             <w:noProof/>
             <w:webHidden/>
           </w:rPr>
-          <w:t>13</w:t>
+          <w:t>12</w:t>
         </w:r>
         <w:r>
           <w:rPr>
@@ -7703,16 +7946,19 @@
           <w:tab w:val="right" w:leader="dot" w:pos="9395"/>
         </w:tabs>
         <w:rPr>
+          <w:rFonts w:asciiTheme="minorHAnsi" w:eastAsiaTheme="minorEastAsia" w:hAnsiTheme="minorHAnsi"/>
           <w:noProof/>
-        </w:rPr>
-      </w:pPr>
-      <w:hyperlink r:id="rId34" w:anchor="_Toc99010412" w:history="1">
+          <w:sz w:val="22"/>
+          <w:lang w:val="en-US"/>
+        </w:rPr>
+      </w:pPr>
+      <w:hyperlink r:id="rId34" w:anchor="_Toc99290496" w:history="1">
         <w:r>
           <w:rPr>
             <w:rStyle w:val="Lienhypertexte"/>
             <w:noProof/>
           </w:rPr>
-          <w:t>Figure 8 - Formulaire ajouter un projet</w:t>
+          <w:t>Figure 8 - Page principale - Ajouter un projet</w:t>
         </w:r>
         <w:r>
           <w:rPr>
@@ -7733,7 +7979,7 @@
             <w:noProof/>
             <w:webHidden/>
           </w:rPr>
-          <w:instrText xml:space="preserve"> PAGEREF _Toc99010412 \h </w:instrText>
+          <w:instrText xml:space="preserve"> PAGEREF _Toc99290496 \h </w:instrText>
         </w:r>
         <w:r>
           <w:rPr>
@@ -7771,16 +8017,19 @@
           <w:tab w:val="right" w:leader="dot" w:pos="9395"/>
         </w:tabs>
         <w:rPr>
+          <w:rFonts w:asciiTheme="minorHAnsi" w:eastAsiaTheme="minorEastAsia" w:hAnsiTheme="minorHAnsi"/>
           <w:noProof/>
-        </w:rPr>
-      </w:pPr>
-      <w:hyperlink r:id="rId35" w:anchor="_Toc99010413" w:history="1">
+          <w:sz w:val="22"/>
+          <w:lang w:val="en-US"/>
+        </w:rPr>
+      </w:pPr>
+      <w:hyperlink r:id="rId35" w:anchor="_Toc99290497" w:history="1">
         <w:r>
           <w:rPr>
             <w:rStyle w:val="Lienhypertexte"/>
             <w:noProof/>
           </w:rPr>
-          <w:t>Figure 9 – Page gestion des stocks - Formulaire ajouter un matériel</w:t>
+          <w:t>Figure 9 - Formulaire ajouter un projet</w:t>
         </w:r>
         <w:r>
           <w:rPr>
@@ -7801,7 +8050,7 @@
             <w:noProof/>
             <w:webHidden/>
           </w:rPr>
-          <w:instrText xml:space="preserve"> PAGEREF _Toc99010413 \h </w:instrText>
+          <w:instrText xml:space="preserve"> PAGEREF _Toc99290497 \h </w:instrText>
         </w:r>
         <w:r>
           <w:rPr>
@@ -7821,7 +8070,7 @@
             <w:noProof/>
             <w:webHidden/>
           </w:rPr>
-          <w:t>15</w:t>
+          <w:t>13</w:t>
         </w:r>
         <w:r>
           <w:rPr>
@@ -7839,16 +8088,19 @@
           <w:tab w:val="right" w:leader="dot" w:pos="9395"/>
         </w:tabs>
         <w:rPr>
+          <w:rFonts w:asciiTheme="minorHAnsi" w:eastAsiaTheme="minorEastAsia" w:hAnsiTheme="minorHAnsi"/>
           <w:noProof/>
-        </w:rPr>
-      </w:pPr>
-      <w:hyperlink r:id="rId36" w:anchor="_Toc99010414" w:history="1">
+          <w:sz w:val="22"/>
+          <w:lang w:val="en-US"/>
+        </w:rPr>
+      </w:pPr>
+      <w:hyperlink r:id="rId36" w:anchor="_Toc99290498" w:history="1">
         <w:r>
           <w:rPr>
             <w:rStyle w:val="Lienhypertexte"/>
             <w:noProof/>
           </w:rPr>
-          <w:t>Figure 10 - Page gestion des stocks - Rechercher matériel</w:t>
+          <w:t>Figure 10 – Page gestion des stocks - Formulaire ajouter un matériel</w:t>
         </w:r>
         <w:r>
           <w:rPr>
@@ -7869,7 +8121,7 @@
             <w:noProof/>
             <w:webHidden/>
           </w:rPr>
-          <w:instrText xml:space="preserve"> PAGEREF _Toc99010414 \h </w:instrText>
+          <w:instrText xml:space="preserve"> PAGEREF _Toc99290498 \h </w:instrText>
         </w:r>
         <w:r>
           <w:rPr>
@@ -7889,7 +8141,7 @@
             <w:noProof/>
             <w:webHidden/>
           </w:rPr>
-          <w:t>16</w:t>
+          <w:t>15</w:t>
         </w:r>
         <w:r>
           <w:rPr>
@@ -7907,16 +8159,19 @@
           <w:tab w:val="right" w:leader="dot" w:pos="9395"/>
         </w:tabs>
         <w:rPr>
+          <w:rFonts w:asciiTheme="minorHAnsi" w:eastAsiaTheme="minorEastAsia" w:hAnsiTheme="minorHAnsi"/>
           <w:noProof/>
-        </w:rPr>
-      </w:pPr>
-      <w:hyperlink r:id="rId37" w:anchor="_Toc99010415" w:history="1">
+          <w:sz w:val="22"/>
+          <w:lang w:val="en-US"/>
+        </w:rPr>
+      </w:pPr>
+      <w:hyperlink r:id="rId37" w:anchor="_Toc99290499" w:history="1">
         <w:r>
           <w:rPr>
             <w:rStyle w:val="Lienhypertexte"/>
             <w:noProof/>
           </w:rPr>
-          <w:t>Figure 11 - Page gestion des stocks - Supprimer matériel</w:t>
+          <w:t>Figure 11 - Page gestion des stocks - Rechercher matériel</w:t>
         </w:r>
         <w:r>
           <w:rPr>
@@ -7937,7 +8192,7 @@
             <w:noProof/>
             <w:webHidden/>
           </w:rPr>
-          <w:instrText xml:space="preserve"> PAGEREF _Toc99010415 \h </w:instrText>
+          <w:instrText xml:space="preserve"> PAGEREF _Toc99290499 \h </w:instrText>
         </w:r>
         <w:r>
           <w:rPr>
@@ -7957,7 +8212,7 @@
             <w:noProof/>
             <w:webHidden/>
           </w:rPr>
-          <w:t>17</w:t>
+          <w:t>16</w:t>
         </w:r>
         <w:r>
           <w:rPr>
@@ -7975,16 +8230,19 @@
           <w:tab w:val="right" w:leader="dot" w:pos="9395"/>
         </w:tabs>
         <w:rPr>
+          <w:rFonts w:asciiTheme="minorHAnsi" w:eastAsiaTheme="minorEastAsia" w:hAnsiTheme="minorHAnsi"/>
           <w:noProof/>
-        </w:rPr>
-      </w:pPr>
-      <w:hyperlink r:id="rId38" w:anchor="_Toc99010416" w:history="1">
+          <w:sz w:val="22"/>
+          <w:lang w:val="en-US"/>
+        </w:rPr>
+      </w:pPr>
+      <w:hyperlink r:id="rId38" w:anchor="_Toc99290500" w:history="1">
         <w:r>
           <w:rPr>
             <w:rStyle w:val="Lienhypertexte"/>
             <w:noProof/>
           </w:rPr>
-          <w:t>Figure 12 - Page principale - Déconnexion</w:t>
+          <w:t>Figure 12 - Page gestion des stocks - Supprimer matériel</w:t>
         </w:r>
         <w:r>
           <w:rPr>
@@ -8005,7 +8263,7 @@
             <w:noProof/>
             <w:webHidden/>
           </w:rPr>
-          <w:instrText xml:space="preserve"> PAGEREF _Toc99010416 \h </w:instrText>
+          <w:instrText xml:space="preserve"> PAGEREF _Toc99290500 \h </w:instrText>
         </w:r>
         <w:r>
           <w:rPr>
@@ -8025,6 +8283,77 @@
             <w:noProof/>
             <w:webHidden/>
           </w:rPr>
+          <w:t>17</w:t>
+        </w:r>
+        <w:r>
+          <w:rPr>
+            <w:noProof/>
+            <w:webHidden/>
+          </w:rPr>
+          <w:fldChar w:fldCharType="end"/>
+        </w:r>
+      </w:hyperlink>
+    </w:p>
+    <w:p>
+      <w:pPr>
+        <w:pStyle w:val="Tabledesillustrations"/>
+        <w:tabs>
+          <w:tab w:val="right" w:leader="dot" w:pos="9395"/>
+        </w:tabs>
+        <w:rPr>
+          <w:rFonts w:asciiTheme="minorHAnsi" w:eastAsiaTheme="minorEastAsia" w:hAnsiTheme="minorHAnsi"/>
+          <w:noProof/>
+          <w:sz w:val="22"/>
+          <w:lang w:val="en-US"/>
+        </w:rPr>
+      </w:pPr>
+      <w:hyperlink r:id="rId39" w:anchor="_Toc99290501" w:history="1">
+        <w:r>
+          <w:rPr>
+            <w:rStyle w:val="Lienhypertexte"/>
+            <w:noProof/>
+          </w:rPr>
+          <w:t>Figure 13 - Page principale - Déconnexion</w:t>
+        </w:r>
+        <w:r>
+          <w:rPr>
+            <w:noProof/>
+            <w:webHidden/>
+          </w:rPr>
+          <w:tab/>
+        </w:r>
+        <w:r>
+          <w:rPr>
+            <w:noProof/>
+            <w:webHidden/>
+          </w:rPr>
+          <w:fldChar w:fldCharType="begin"/>
+        </w:r>
+        <w:r>
+          <w:rPr>
+            <w:noProof/>
+            <w:webHidden/>
+          </w:rPr>
+          <w:instrText xml:space="preserve"> PAGEREF _Toc99290501 \h </w:instrText>
+        </w:r>
+        <w:r>
+          <w:rPr>
+            <w:noProof/>
+            <w:webHidden/>
+          </w:rPr>
+        </w:r>
+        <w:r>
+          <w:rPr>
+            <w:noProof/>
+            <w:webHidden/>
+          </w:rPr>
+          <w:fldChar w:fldCharType="separate"/>
+        </w:r>
+        <w:r>
+          <w:rPr>
+            <w:noProof/>
+            <w:webHidden/>
+          </w:rPr>
           <w:t>19</w:t>
         </w:r>
         <w:r>
@@ -8042,8 +8371,8 @@
       </w:r>
     </w:p>
     <w:sectPr>
-      <w:headerReference w:type="default" r:id="rId39"/>
-      <w:footerReference w:type="default" r:id="rId40"/>
+      <w:headerReference w:type="default" r:id="rId40"/>
+      <w:footerReference w:type="default" r:id="rId41"/>
       <w:type w:val="continuous"/>
       <w:pgSz w:w="12240" w:h="15840" w:code="1"/>
       <w:pgMar w:top="1134" w:right="1134" w:bottom="1134" w:left="1701" w:header="709" w:footer="709" w:gutter="0"/>
@@ -11024,6 +11353,7 @@
   <w:rsids>
     <w:rsidRoot w:val="00AD1DEF"/>
     <w:rsid w:val="0001193B"/>
+    <w:rsid w:val="00190DB6"/>
     <w:rsid w:val="002E30D9"/>
     <w:rsid w:val="004A7945"/>
     <w:rsid w:val="004C7D16"/>
@@ -11803,12 +12133,6 @@
 </file>
 
 <file path=customXml/item1.xml><?xml version="1.0" encoding="utf-8"?>
-<p:properties xmlns:p="http://schemas.microsoft.com/office/2006/metadata/properties" xmlns:xsi="http://www.w3.org/2001/XMLSchema-instance" xmlns:pc="http://schemas.microsoft.com/office/infopath/2007/PartnerControls">
-  <documentManagement/>
-</p:properties>
-</file>
-
-<file path=customXml/item2.xml><?xml version="1.0" encoding="utf-8"?>
 <ct:contentTypeSchema xmlns:ct="http://schemas.microsoft.com/office/2006/metadata/contentType" xmlns:ma="http://schemas.microsoft.com/office/2006/metadata/properties/metaAttributes" ct:_="" ma:_="" ma:contentTypeName="Document" ma:contentTypeID="0x010100D62A309FFA7E9E40A6F5C76D88BC41A6" ma:contentTypeVersion="11" ma:contentTypeDescription="Crée un document." ma:contentTypeScope="" ma:versionID="e778ec7536ddd273a971ff36d048a8a5">
   <xsd:schema xmlns:xsd="http://www.w3.org/2001/XMLSchema" xmlns:xs="http://www.w3.org/2001/XMLSchema" xmlns:p="http://schemas.microsoft.com/office/2006/metadata/properties" xmlns:ns3="e7f92798-9323-4146-9e16-c58015c61c9b" xmlns:ns4="641b4b70-4db7-4bca-b7d3-dc3dcdfcb3d2" targetNamespace="http://schemas.microsoft.com/office/2006/metadata/properties" ma:root="true" ma:fieldsID="1fc7cb8cb68e83f1701ea4f5f6cfe534" ns3:_="" ns4:_="">
     <xsd:import namespace="e7f92798-9323-4146-9e16-c58015c61c9b"/>
@@ -12019,11 +12343,13 @@
 </ct:contentTypeSchema>
 </file>
 
-<file path=customXml/item3.xml><?xml version="1.0" encoding="utf-8"?>
-<b:Sources xmlns:b="http://schemas.openxmlformats.org/officeDocument/2006/bibliography" xmlns="http://schemas.openxmlformats.org/officeDocument/2006/bibliography" SelectedStyle="\APASixthEditionOfficeOnline.xsl" StyleName="APA" Version="6"/>
+<file path=customXml/item2.xml><?xml version="1.0" encoding="utf-8"?>
+<p:properties xmlns:p="http://schemas.microsoft.com/office/2006/metadata/properties" xmlns:xsi="http://www.w3.org/2001/XMLSchema-instance" xmlns:pc="http://schemas.microsoft.com/office/infopath/2007/PartnerControls">
+  <documentManagement/>
+</p:properties>
 </file>
 
-<file path=customXml/item4.xml><?xml version="1.0" encoding="utf-8"?>
+<file path=customXml/item3.xml><?xml version="1.0" encoding="utf-8"?>
 <?mso-contentType ?>
 <FormTemplates xmlns="http://schemas.microsoft.com/sharepoint/v3/contenttype/forms">
   <Display>DocumentLibraryForm</Display>
@@ -12032,16 +12358,11 @@
 </FormTemplates>
 </file>
 
-<file path=customXml/itemProps1.xml><?xml version="1.0" encoding="utf-8"?>
-<ds:datastoreItem xmlns:ds="http://schemas.openxmlformats.org/officeDocument/2006/customXml" ds:itemID="{2C5D02CF-D864-46A7-8407-B0D572A41C18}">
-  <ds:schemaRefs>
-    <ds:schemaRef ds:uri="http://schemas.microsoft.com/office/2006/metadata/properties"/>
-    <ds:schemaRef ds:uri="http://schemas.microsoft.com/office/infopath/2007/PartnerControls"/>
-  </ds:schemaRefs>
-</ds:datastoreItem>
+<file path=customXml/item4.xml><?xml version="1.0" encoding="utf-8"?>
+<b:Sources xmlns:b="http://schemas.openxmlformats.org/officeDocument/2006/bibliography" xmlns="http://schemas.openxmlformats.org/officeDocument/2006/bibliography" SelectedStyle="\APASixthEditionOfficeOnline.xsl" StyleName="APA" Version="6"/>
 </file>
 
-<file path=customXml/itemProps2.xml><?xml version="1.0" encoding="utf-8"?>
+<file path=customXml/itemProps1.xml><?xml version="1.0" encoding="utf-8"?>
 <ds:datastoreItem xmlns:ds="http://schemas.openxmlformats.org/officeDocument/2006/customXml" ds:itemID="{9768636D-032D-4E37-9CE6-42F98C82C816}">
   <ds:schemaRefs>
     <ds:schemaRef ds:uri="http://schemas.microsoft.com/office/2006/metadata/contentType"/>
@@ -12060,18 +12381,27 @@
 </ds:datastoreItem>
 </file>
 
+<file path=customXml/itemProps2.xml><?xml version="1.0" encoding="utf-8"?>
+<ds:datastoreItem xmlns:ds="http://schemas.openxmlformats.org/officeDocument/2006/customXml" ds:itemID="{2C5D02CF-D864-46A7-8407-B0D572A41C18}">
+  <ds:schemaRefs>
+    <ds:schemaRef ds:uri="http://schemas.microsoft.com/office/2006/metadata/properties"/>
+    <ds:schemaRef ds:uri="http://schemas.microsoft.com/office/infopath/2007/PartnerControls"/>
+  </ds:schemaRefs>
+</ds:datastoreItem>
+</file>
+
 <file path=customXml/itemProps3.xml><?xml version="1.0" encoding="utf-8"?>
+<ds:datastoreItem xmlns:ds="http://schemas.openxmlformats.org/officeDocument/2006/customXml" ds:itemID="{40E04163-F924-47F0-81DC-8CA23E9FD4D9}">
+  <ds:schemaRefs>
+    <ds:schemaRef ds:uri="http://schemas.microsoft.com/sharepoint/v3/contenttype/forms"/>
+  </ds:schemaRefs>
+</ds:datastoreItem>
+</file>
+
+<file path=customXml/itemProps4.xml><?xml version="1.0" encoding="utf-8"?>
 <ds:datastoreItem xmlns:ds="http://schemas.openxmlformats.org/officeDocument/2006/customXml" ds:itemID="{B0F0EE6E-D7A6-4746-94B3-D2A34A7EE3CF}">
   <ds:schemaRefs>
     <ds:schemaRef ds:uri="http://schemas.openxmlformats.org/officeDocument/2006/bibliography"/>
   </ds:schemaRefs>
 </ds:datastoreItem>
-</file>
-
-<file path=customXml/itemProps4.xml><?xml version="1.0" encoding="utf-8"?>
-<ds:datastoreItem xmlns:ds="http://schemas.openxmlformats.org/officeDocument/2006/customXml" ds:itemID="{40E04163-F924-47F0-81DC-8CA23E9FD4D9}">
-  <ds:schemaRefs>
-    <ds:schemaRef ds:uri="http://schemas.microsoft.com/sharepoint/v3/contenttype/forms"/>
-  </ds:schemaRefs>
-</ds:datastoreItem>
 </file>
</xml_diff>